<commit_message>
Added student information and structure of document
</commit_message>
<xml_diff>
--- a/User Manual.docx
+++ b/User Manual.docx
@@ -25,10 +25,73 @@
         <w:pStyle w:val="Heading1"/>
       </w:pPr>
       <w:r>
-        <w:t>How to Use</w:t>
+        <w:t>Target Audience</w:t>
+      </w:r>
+    </w:p>
+    <w:p/>
+    <w:p>
+      <w:pPr>
+        <w:pStyle w:val="Heading1"/>
+      </w:pPr>
+      <w:r>
+        <w:t>Purpose</w:t>
+      </w:r>
+    </w:p>
+    <w:p/>
+    <w:p>
+      <w:pPr>
+        <w:pStyle w:val="Heading1"/>
+      </w:pPr>
+      <w:r>
+        <w:t>Steps</w:t>
+      </w:r>
+    </w:p>
+    <w:p>
+      <w:pPr>
+        <w:pStyle w:val="Heading2"/>
+      </w:pPr>
+      <w:r>
+        <w:t>Main Page</w:t>
+      </w:r>
+    </w:p>
+    <w:p/>
+    <w:p>
+      <w:pPr>
+        <w:pStyle w:val="Heading2"/>
+      </w:pPr>
+      <w:r>
+        <w:t>Distribution of Cases</w:t>
+      </w:r>
+    </w:p>
+    <w:p/>
+    <w:p>
+      <w:pPr>
+        <w:pStyle w:val="Heading2"/>
+      </w:pPr>
+      <w:r>
+        <w:t>Captured by Radar or Camera</w:t>
+      </w:r>
+    </w:p>
+    <w:p/>
+    <w:p>
+      <w:pPr>
+        <w:pStyle w:val="Heading2"/>
+      </w:pPr>
+      <w:r>
+        <w:t xml:space="preserve">Mobile Phone Usage </w:t>
+      </w:r>
+    </w:p>
+    <w:p/>
+    <w:p>
+      <w:pPr>
+        <w:pStyle w:val="Heading2"/>
+      </w:pPr>
+      <w:r>
+        <w:t>School Zone</w:t>
       </w:r>
     </w:p>
     <w:sectPr>
+      <w:headerReference w:type="default" r:id="rId6"/>
       <w:pgSz w:w="11906" w:h="16838"/>
       <w:pgMar w:top="1440" w:right="1440" w:bottom="1440" w:left="1440" w:header="708" w:footer="708" w:gutter="0"/>
       <w:cols w:space="708"/>
@@ -36,6 +99,127 @@
     </w:sectPr>
   </w:body>
 </w:document>
+</file>
+
+<file path=word/endnotes.xml><?xml version="1.0" encoding="utf-8"?>
+<w:endnotes xmlns:wpc="http://schemas.microsoft.com/office/word/2010/wordprocessingCanvas" xmlns:cx="http://schemas.microsoft.com/office/drawing/2014/chartex" xmlns:cx1="http://schemas.microsoft.com/office/drawing/2015/9/8/chartex" xmlns:cx2="http://schemas.microsoft.com/office/drawing/2015/10/21/chartex" xmlns:cx3="http://schemas.microsoft.com/office/drawing/2016/5/9/chartex" xmlns:cx4="http://schemas.microsoft.com/office/drawing/2016/5/10/chartex" xmlns:cx5="http://schemas.microsoft.com/office/drawing/2016/5/11/chartex" xmlns:cx6="http://schemas.microsoft.com/office/drawing/2016/5/12/chartex" xmlns:cx7="http://schemas.microsoft.com/office/drawing/2016/5/13/chartex" xmlns:cx8="http://schemas.microsoft.com/office/drawing/2016/5/14/chartex" xmlns:mc="http://schemas.openxmlformats.org/markup-compatibility/2006" xmlns:aink="http://schemas.microsoft.com/office/drawing/2016/ink" xmlns:am3d="http://schemas.microsoft.com/office/drawing/2017/model3d" xmlns:o="urn:schemas-microsoft-com:office:office" xmlns:oel="http://schemas.microsoft.com/office/2019/extlst" xmlns:r="http://schemas.openxmlformats.org/officeDocument/2006/relationships" xmlns:m="http://schemas.openxmlformats.org/officeDocument/2006/math" xmlns:v="urn:schemas-microsoft-com:vml" xmlns:wp14="http://schemas.microsoft.com/office/word/2010/wordprocessingDrawing" xmlns:wp="http://schemas.openxmlformats.org/drawingml/2006/wordprocessingDrawing" xmlns:w10="urn:schemas-microsoft-com:office:word" xmlns:w="http://schemas.openxmlformats.org/wordprocessingml/2006/main" xmlns:w14="http://schemas.microsoft.com/office/word/2010/wordml" xmlns:w15="http://schemas.microsoft.com/office/word/2012/wordml" xmlns:w16cex="http://schemas.microsoft.com/office/word/2018/wordml/cex" xmlns:w16cid="http://schemas.microsoft.com/office/word/2016/wordml/cid" xmlns:w16="http://schemas.microsoft.com/office/word/2018/wordml" xmlns:w16sdtdh="http://schemas.microsoft.com/office/word/2020/wordml/sdtdatahash" xmlns:w16se="http://schemas.microsoft.com/office/word/2015/wordml/symex" xmlns:wpg="http://schemas.microsoft.com/office/word/2010/wordprocessingGroup" xmlns:wpi="http://schemas.microsoft.com/office/word/2010/wordprocessingInk" xmlns:wne="http://schemas.microsoft.com/office/word/2006/wordml" xmlns:wps="http://schemas.microsoft.com/office/word/2010/wordprocessingShape" mc:Ignorable="w14 w15 w16se w16cid w16 w16cex w16sdtdh wp14">
+  <w:endnote w:type="separator" w:id="-1">
+    <w:p>
+      <w:pPr>
+        <w:spacing w:after="0" w:line="240" w:lineRule="auto"/>
+      </w:pPr>
+      <w:r>
+        <w:separator/>
+      </w:r>
+    </w:p>
+  </w:endnote>
+  <w:endnote w:type="continuationSeparator" w:id="0">
+    <w:p>
+      <w:pPr>
+        <w:spacing w:after="0" w:line="240" w:lineRule="auto"/>
+      </w:pPr>
+      <w:r>
+        <w:continuationSeparator/>
+      </w:r>
+    </w:p>
+  </w:endnote>
+</w:endnotes>
+</file>
+
+<file path=word/footnotes.xml><?xml version="1.0" encoding="utf-8"?>
+<w:footnotes xmlns:wpc="http://schemas.microsoft.com/office/word/2010/wordprocessingCanvas" xmlns:cx="http://schemas.microsoft.com/office/drawing/2014/chartex" xmlns:cx1="http://schemas.microsoft.com/office/drawing/2015/9/8/chartex" xmlns:cx2="http://schemas.microsoft.com/office/drawing/2015/10/21/chartex" xmlns:cx3="http://schemas.microsoft.com/office/drawing/2016/5/9/chartex" xmlns:cx4="http://schemas.microsoft.com/office/drawing/2016/5/10/chartex" xmlns:cx5="http://schemas.microsoft.com/office/drawing/2016/5/11/chartex" xmlns:cx6="http://schemas.microsoft.com/office/drawing/2016/5/12/chartex" xmlns:cx7="http://schemas.microsoft.com/office/drawing/2016/5/13/chartex" xmlns:cx8="http://schemas.microsoft.com/office/drawing/2016/5/14/chartex" xmlns:mc="http://schemas.openxmlformats.org/markup-compatibility/2006" xmlns:aink="http://schemas.microsoft.com/office/drawing/2016/ink" xmlns:am3d="http://schemas.microsoft.com/office/drawing/2017/model3d" xmlns:o="urn:schemas-microsoft-com:office:office" xmlns:oel="http://schemas.microsoft.com/office/2019/extlst" xmlns:r="http://schemas.openxmlformats.org/officeDocument/2006/relationships" xmlns:m="http://schemas.openxmlformats.org/officeDocument/2006/math" xmlns:v="urn:schemas-microsoft-com:vml" xmlns:wp14="http://schemas.microsoft.com/office/word/2010/wordprocessingDrawing" xmlns:wp="http://schemas.openxmlformats.org/drawingml/2006/wordprocessingDrawing" xmlns:w10="urn:schemas-microsoft-com:office:word" xmlns:w="http://schemas.openxmlformats.org/wordprocessingml/2006/main" xmlns:w14="http://schemas.microsoft.com/office/word/2010/wordml" xmlns:w15="http://schemas.microsoft.com/office/word/2012/wordml" xmlns:w16cex="http://schemas.microsoft.com/office/word/2018/wordml/cex" xmlns:w16cid="http://schemas.microsoft.com/office/word/2016/wordml/cid" xmlns:w16="http://schemas.microsoft.com/office/word/2018/wordml" xmlns:w16sdtdh="http://schemas.microsoft.com/office/word/2020/wordml/sdtdatahash" xmlns:w16se="http://schemas.microsoft.com/office/word/2015/wordml/symex" xmlns:wpg="http://schemas.microsoft.com/office/word/2010/wordprocessingGroup" xmlns:wpi="http://schemas.microsoft.com/office/word/2010/wordprocessingInk" xmlns:wne="http://schemas.microsoft.com/office/word/2006/wordml" xmlns:wps="http://schemas.microsoft.com/office/word/2010/wordprocessingShape" mc:Ignorable="w14 w15 w16se w16cid w16 w16cex w16sdtdh wp14">
+  <w:footnote w:type="separator" w:id="-1">
+    <w:p>
+      <w:pPr>
+        <w:spacing w:after="0" w:line="240" w:lineRule="auto"/>
+      </w:pPr>
+      <w:r>
+        <w:separator/>
+      </w:r>
+    </w:p>
+  </w:footnote>
+  <w:footnote w:type="continuationSeparator" w:id="0">
+    <w:p>
+      <w:pPr>
+        <w:spacing w:after="0" w:line="240" w:lineRule="auto"/>
+      </w:pPr>
+      <w:r>
+        <w:continuationSeparator/>
+      </w:r>
+    </w:p>
+  </w:footnote>
+</w:footnotes>
+</file>
+
+<file path=word/header1.xml><?xml version="1.0" encoding="utf-8"?>
+<w:hdr xmlns:wpc="http://schemas.microsoft.com/office/word/2010/wordprocessingCanvas" xmlns:cx="http://schemas.microsoft.com/office/drawing/2014/chartex" xmlns:cx1="http://schemas.microsoft.com/office/drawing/2015/9/8/chartex" xmlns:cx2="http://schemas.microsoft.com/office/drawing/2015/10/21/chartex" xmlns:cx3="http://schemas.microsoft.com/office/drawing/2016/5/9/chartex" xmlns:cx4="http://schemas.microsoft.com/office/drawing/2016/5/10/chartex" xmlns:cx5="http://schemas.microsoft.com/office/drawing/2016/5/11/chartex" xmlns:cx6="http://schemas.microsoft.com/office/drawing/2016/5/12/chartex" xmlns:cx7="http://schemas.microsoft.com/office/drawing/2016/5/13/chartex" xmlns:cx8="http://schemas.microsoft.com/office/drawing/2016/5/14/chartex" xmlns:mc="http://schemas.openxmlformats.org/markup-compatibility/2006" xmlns:aink="http://schemas.microsoft.com/office/drawing/2016/ink" xmlns:am3d="http://schemas.microsoft.com/office/drawing/2017/model3d" xmlns:o="urn:schemas-microsoft-com:office:office" xmlns:oel="http://schemas.microsoft.com/office/2019/extlst" xmlns:r="http://schemas.openxmlformats.org/officeDocument/2006/relationships" xmlns:m="http://schemas.openxmlformats.org/officeDocument/2006/math" xmlns:v="urn:schemas-microsoft-com:vml" xmlns:wp14="http://schemas.microsoft.com/office/word/2010/wordprocessingDrawing" xmlns:wp="http://schemas.openxmlformats.org/drawingml/2006/wordprocessingDrawing" xmlns:w10="urn:schemas-microsoft-com:office:word" xmlns:w="http://schemas.openxmlformats.org/wordprocessingml/2006/main" xmlns:w14="http://schemas.microsoft.com/office/word/2010/wordml" xmlns:w15="http://schemas.microsoft.com/office/word/2012/wordml" xmlns:w16cex="http://schemas.microsoft.com/office/word/2018/wordml/cex" xmlns:w16cid="http://schemas.microsoft.com/office/word/2016/wordml/cid" xmlns:w16="http://schemas.microsoft.com/office/word/2018/wordml" xmlns:w16sdtdh="http://schemas.microsoft.com/office/word/2020/wordml/sdtdatahash" xmlns:w16se="http://schemas.microsoft.com/office/word/2015/wordml/symex" xmlns:wpg="http://schemas.microsoft.com/office/word/2010/wordprocessingGroup" xmlns:wpi="http://schemas.microsoft.com/office/word/2010/wordprocessingInk" xmlns:wne="http://schemas.microsoft.com/office/word/2006/wordml" xmlns:wps="http://schemas.microsoft.com/office/word/2010/wordprocessingShape" mc:Ignorable="w14 w15 w16se w16cid w16 w16cex w16sdtdh wp14">
+  <w:p>
+    <w:pPr>
+      <w:pStyle w:val="Header"/>
+      <w:jc w:val="right"/>
+      <w:rPr>
+        <w:color w:val="4472C4" w:themeColor="accent1"/>
+      </w:rPr>
+    </w:pPr>
+    <w:sdt>
+      <w:sdtPr>
+        <w:rPr>
+          <w:color w:val="4472C4" w:themeColor="accent1"/>
+        </w:rPr>
+        <w:alias w:val="Title"/>
+        <w:tag w:val=""/>
+        <w:id w:val="664756013"/>
+        <w:placeholder>
+          <w:docPart w:val="362EDD3D26E8493D96FD4D75B466C662"/>
+        </w:placeholder>
+        <w:dataBinding w:prefixMappings="xmlns:ns0='http://purl.org/dc/elements/1.1/' xmlns:ns1='http://schemas.openxmlformats.org/package/2006/metadata/core-properties' " w:xpath="/ns1:coreProperties[1]/ns0:title[1]" w:storeItemID="{6C3C8BC8-F283-45AE-878A-BAB7291924A1}"/>
+        <w:text/>
+      </w:sdtPr>
+      <w:sdtContent>
+        <w:r>
+          <w:rPr>
+            <w:color w:val="4472C4" w:themeColor="accent1"/>
+          </w:rPr>
+          <w:t>User Manual</w:t>
+        </w:r>
+      </w:sdtContent>
+    </w:sdt>
+    <w:r>
+      <w:rPr>
+        <w:color w:val="4472C4" w:themeColor="accent1"/>
+      </w:rPr>
+      <w:t xml:space="preserve"> | </w:t>
+    </w:r>
+    <w:sdt>
+      <w:sdtPr>
+        <w:rPr>
+          <w:color w:val="4472C4" w:themeColor="accent1"/>
+        </w:rPr>
+        <w:alias w:val="Author"/>
+        <w:tag w:val=""/>
+        <w:id w:val="-1677181147"/>
+        <w:placeholder>
+          <w:docPart w:val="06203C433F824027971D48511693A203"/>
+        </w:placeholder>
+        <w:dataBinding w:prefixMappings="xmlns:ns0='http://purl.org/dc/elements/1.1/' xmlns:ns1='http://schemas.openxmlformats.org/package/2006/metadata/core-properties' " w:xpath="/ns1:coreProperties[1]/ns0:creator[1]" w:storeItemID="{6C3C8BC8-F283-45AE-878A-BAB7291924A1}"/>
+        <w:text/>
+      </w:sdtPr>
+      <w:sdtContent>
+        <w:r>
+          <w:rPr>
+            <w:color w:val="4472C4" w:themeColor="accent1"/>
+          </w:rPr>
+          <w:t>Brianne Byer</w:t>
+        </w:r>
+      </w:sdtContent>
+    </w:sdt>
+  </w:p>
+  <w:p>
+    <w:pPr>
+      <w:pStyle w:val="Header"/>
+    </w:pPr>
+  </w:p>
+</w:hdr>
 </file>
 
 <file path=word/styles.xml><?xml version="1.0" encoding="utf-8"?>
@@ -458,6 +642,28 @@
       <w:szCs w:val="32"/>
     </w:rPr>
   </w:style>
+  <w:style w:type="paragraph" w:styleId="Heading2">
+    <w:name w:val="heading 2"/>
+    <w:basedOn w:val="Normal"/>
+    <w:next w:val="Normal"/>
+    <w:link w:val="Heading2Char"/>
+    <w:uiPriority w:val="9"/>
+    <w:unhideWhenUsed/>
+    <w:qFormat/>
+    <w:rsid w:val="00407851"/>
+    <w:pPr>
+      <w:keepNext/>
+      <w:keepLines/>
+      <w:spacing w:before="40" w:after="0"/>
+      <w:outlineLvl w:val="1"/>
+    </w:pPr>
+    <w:rPr>
+      <w:rFonts w:asciiTheme="majorHAnsi" w:eastAsiaTheme="majorEastAsia" w:hAnsiTheme="majorHAnsi" w:cstheme="majorBidi"/>
+      <w:color w:val="2F5496" w:themeColor="accent1" w:themeShade="BF"/>
+      <w:sz w:val="26"/>
+      <w:szCs w:val="26"/>
+    </w:rPr>
+  </w:style>
   <w:style w:type="character" w:default="1" w:styleId="DefaultParagraphFont">
     <w:name w:val="Default Paragraph Font"/>
     <w:uiPriority w:val="1"/>
@@ -563,7 +769,679 @@
       <w:spacing w:val="15"/>
     </w:rPr>
   </w:style>
+  <w:style w:type="character" w:customStyle="1" w:styleId="Heading2Char">
+    <w:name w:val="Heading 2 Char"/>
+    <w:basedOn w:val="DefaultParagraphFont"/>
+    <w:link w:val="Heading2"/>
+    <w:uiPriority w:val="9"/>
+    <w:rsid w:val="00407851"/>
+    <w:rPr>
+      <w:rFonts w:asciiTheme="majorHAnsi" w:eastAsiaTheme="majorEastAsia" w:hAnsiTheme="majorHAnsi" w:cstheme="majorBidi"/>
+      <w:color w:val="2F5496" w:themeColor="accent1" w:themeShade="BF"/>
+      <w:sz w:val="26"/>
+      <w:szCs w:val="26"/>
+    </w:rPr>
+  </w:style>
+  <w:style w:type="character" w:styleId="SubtleEmphasis">
+    <w:name w:val="Subtle Emphasis"/>
+    <w:basedOn w:val="DefaultParagraphFont"/>
+    <w:uiPriority w:val="19"/>
+    <w:qFormat/>
+    <w:rsid w:val="00BD55A7"/>
+    <w:rPr>
+      <w:i/>
+      <w:iCs/>
+      <w:color w:val="404040" w:themeColor="text1" w:themeTint="BF"/>
+    </w:rPr>
+  </w:style>
+  <w:style w:type="character" w:styleId="SubtleReference">
+    <w:name w:val="Subtle Reference"/>
+    <w:basedOn w:val="DefaultParagraphFont"/>
+    <w:uiPriority w:val="31"/>
+    <w:qFormat/>
+    <w:rsid w:val="00BD55A7"/>
+    <w:rPr>
+      <w:smallCaps/>
+      <w:color w:val="5A5A5A" w:themeColor="text1" w:themeTint="A5"/>
+    </w:rPr>
+  </w:style>
+  <w:style w:type="paragraph" w:styleId="ListParagraph">
+    <w:name w:val="List Paragraph"/>
+    <w:basedOn w:val="Normal"/>
+    <w:uiPriority w:val="34"/>
+    <w:qFormat/>
+    <w:rsid w:val="006D78A7"/>
+    <w:pPr>
+      <w:ind w:left="720"/>
+      <w:contextualSpacing/>
+    </w:pPr>
+  </w:style>
+  <w:style w:type="paragraph" w:styleId="NoSpacing">
+    <w:name w:val="No Spacing"/>
+    <w:uiPriority w:val="1"/>
+    <w:qFormat/>
+    <w:rsid w:val="006D78A7"/>
+    <w:pPr>
+      <w:spacing w:after="0" w:line="240" w:lineRule="auto"/>
+    </w:pPr>
+  </w:style>
+  <w:style w:type="paragraph" w:styleId="Header">
+    <w:name w:val="header"/>
+    <w:basedOn w:val="Normal"/>
+    <w:link w:val="HeaderChar"/>
+    <w:uiPriority w:val="99"/>
+    <w:unhideWhenUsed/>
+    <w:rsid w:val="006D78A7"/>
+    <w:pPr>
+      <w:tabs>
+        <w:tab w:val="center" w:pos="4513"/>
+        <w:tab w:val="right" w:pos="9026"/>
+      </w:tabs>
+      <w:spacing w:after="0" w:line="240" w:lineRule="auto"/>
+    </w:pPr>
+  </w:style>
+  <w:style w:type="character" w:customStyle="1" w:styleId="HeaderChar">
+    <w:name w:val="Header Char"/>
+    <w:basedOn w:val="DefaultParagraphFont"/>
+    <w:link w:val="Header"/>
+    <w:uiPriority w:val="99"/>
+    <w:rsid w:val="006D78A7"/>
+  </w:style>
+  <w:style w:type="paragraph" w:styleId="Footer">
+    <w:name w:val="footer"/>
+    <w:basedOn w:val="Normal"/>
+    <w:link w:val="FooterChar"/>
+    <w:uiPriority w:val="99"/>
+    <w:unhideWhenUsed/>
+    <w:rsid w:val="006D78A7"/>
+    <w:pPr>
+      <w:tabs>
+        <w:tab w:val="center" w:pos="4513"/>
+        <w:tab w:val="right" w:pos="9026"/>
+      </w:tabs>
+      <w:spacing w:after="0" w:line="240" w:lineRule="auto"/>
+    </w:pPr>
+  </w:style>
+  <w:style w:type="character" w:customStyle="1" w:styleId="FooterChar">
+    <w:name w:val="Footer Char"/>
+    <w:basedOn w:val="DefaultParagraphFont"/>
+    <w:link w:val="Footer"/>
+    <w:uiPriority w:val="99"/>
+    <w:rsid w:val="006D78A7"/>
+  </w:style>
 </w:styles>
+</file>
+
+<file path=word/glossary/document.xml><?xml version="1.0" encoding="utf-8"?>
+<w:glossaryDocument xmlns:wpc="http://schemas.microsoft.com/office/word/2010/wordprocessingCanvas" xmlns:cx="http://schemas.microsoft.com/office/drawing/2014/chartex" xmlns:cx1="http://schemas.microsoft.com/office/drawing/2015/9/8/chartex" xmlns:cx2="http://schemas.microsoft.com/office/drawing/2015/10/21/chartex" xmlns:cx3="http://schemas.microsoft.com/office/drawing/2016/5/9/chartex" xmlns:cx4="http://schemas.microsoft.com/office/drawing/2016/5/10/chartex" xmlns:cx5="http://schemas.microsoft.com/office/drawing/2016/5/11/chartex" xmlns:cx6="http://schemas.microsoft.com/office/drawing/2016/5/12/chartex" xmlns:cx7="http://schemas.microsoft.com/office/drawing/2016/5/13/chartex" xmlns:cx8="http://schemas.microsoft.com/office/drawing/2016/5/14/chartex" xmlns:mc="http://schemas.openxmlformats.org/markup-compatibility/2006" xmlns:aink="http://schemas.microsoft.com/office/drawing/2016/ink" xmlns:am3d="http://schemas.microsoft.com/office/drawing/2017/model3d" xmlns:o="urn:schemas-microsoft-com:office:office" xmlns:oel="http://schemas.microsoft.com/office/2019/extlst" xmlns:r="http://schemas.openxmlformats.org/officeDocument/2006/relationships" xmlns:m="http://schemas.openxmlformats.org/officeDocument/2006/math" xmlns:v="urn:schemas-microsoft-com:vml" xmlns:wp14="http://schemas.microsoft.com/office/word/2010/wordprocessingDrawing" xmlns:wp="http://schemas.openxmlformats.org/drawingml/2006/wordprocessingDrawing" xmlns:w10="urn:schemas-microsoft-com:office:word" xmlns:w="http://schemas.openxmlformats.org/wordprocessingml/2006/main" xmlns:w14="http://schemas.microsoft.com/office/word/2010/wordml" xmlns:w15="http://schemas.microsoft.com/office/word/2012/wordml" xmlns:w16cex="http://schemas.microsoft.com/office/word/2018/wordml/cex" xmlns:w16cid="http://schemas.microsoft.com/office/word/2016/wordml/cid" xmlns:w16="http://schemas.microsoft.com/office/word/2018/wordml" xmlns:w16sdtdh="http://schemas.microsoft.com/office/word/2020/wordml/sdtdatahash" xmlns:w16se="http://schemas.microsoft.com/office/word/2015/wordml/symex" xmlns:wpg="http://schemas.microsoft.com/office/word/2010/wordprocessingGroup" xmlns:wpi="http://schemas.microsoft.com/office/word/2010/wordprocessingInk" xmlns:wne="http://schemas.microsoft.com/office/word/2006/wordml" xmlns:wps="http://schemas.microsoft.com/office/word/2010/wordprocessingShape" mc:Ignorable="w14 w15 w16se w16cid w16 w16cex w16sdtdh wp14">
+  <w:docParts>
+    <w:docPart>
+      <w:docPartPr>
+        <w:name w:val="362EDD3D26E8493D96FD4D75B466C662"/>
+        <w:category>
+          <w:name w:val="General"/>
+          <w:gallery w:val="placeholder"/>
+        </w:category>
+        <w:types>
+          <w:type w:val="bbPlcHdr"/>
+        </w:types>
+        <w:behaviors>
+          <w:behavior w:val="content"/>
+        </w:behaviors>
+        <w:guid w:val="{EC9BB3C8-F930-490F-89C2-0D04D2E4CB8C}"/>
+      </w:docPartPr>
+      <w:docPartBody>
+        <w:p>
+          <w:pPr>
+            <w:pStyle w:val="362EDD3D26E8493D96FD4D75B466C662"/>
+          </w:pPr>
+          <w:r>
+            <w:rPr>
+              <w:color w:val="4472C4" w:themeColor="accent1"/>
+            </w:rPr>
+            <w:t>[Document title]</w:t>
+          </w:r>
+        </w:p>
+      </w:docPartBody>
+    </w:docPart>
+    <w:docPart>
+      <w:docPartPr>
+        <w:name w:val="06203C433F824027971D48511693A203"/>
+        <w:category>
+          <w:name w:val="General"/>
+          <w:gallery w:val="placeholder"/>
+        </w:category>
+        <w:types>
+          <w:type w:val="bbPlcHdr"/>
+        </w:types>
+        <w:behaviors>
+          <w:behavior w:val="content"/>
+        </w:behaviors>
+        <w:guid w:val="{2E9E0A11-DB85-4873-A247-C5DC8191D390}"/>
+      </w:docPartPr>
+      <w:docPartBody>
+        <w:p>
+          <w:pPr>
+            <w:pStyle w:val="06203C433F824027971D48511693A203"/>
+          </w:pPr>
+          <w:r>
+            <w:t>[Author Name]</w:t>
+          </w:r>
+        </w:p>
+      </w:docPartBody>
+    </w:docPart>
+  </w:docParts>
+</w:glossaryDocument>
+</file>
+
+<file path=word/glossary/fontTable.xml><?xml version="1.0" encoding="utf-8"?>
+<w:fonts xmlns:mc="http://schemas.openxmlformats.org/markup-compatibility/2006" xmlns:r="http://schemas.openxmlformats.org/officeDocument/2006/relationships" xmlns:w="http://schemas.openxmlformats.org/wordprocessingml/2006/main" xmlns:w14="http://schemas.microsoft.com/office/word/2010/wordml" xmlns:w15="http://schemas.microsoft.com/office/word/2012/wordml" xmlns:w16cex="http://schemas.microsoft.com/office/word/2018/wordml/cex" xmlns:w16cid="http://schemas.microsoft.com/office/word/2016/wordml/cid" xmlns:w16="http://schemas.microsoft.com/office/word/2018/wordml" xmlns:w16sdtdh="http://schemas.microsoft.com/office/word/2020/wordml/sdtdatahash" xmlns:w16se="http://schemas.microsoft.com/office/word/2015/wordml/symex" mc:Ignorable="w14 w15 w16se w16cid w16 w16cex w16sdtdh">
+  <w:font w:name="Calibri">
+    <w:panose1 w:val="020F0502020204030204"/>
+    <w:charset w:val="00"/>
+    <w:family w:val="swiss"/>
+    <w:pitch w:val="variable"/>
+    <w:sig w:usb0="E4002EFF" w:usb1="C000247B" w:usb2="00000009" w:usb3="00000000" w:csb0="000001FF" w:csb1="00000000"/>
+  </w:font>
+  <w:font w:name="Times New Roman">
+    <w:panose1 w:val="02020603050405020304"/>
+    <w:charset w:val="00"/>
+    <w:family w:val="roman"/>
+    <w:pitch w:val="variable"/>
+    <w:sig w:usb0="E0002EFF" w:usb1="C000785B" w:usb2="00000009" w:usb3="00000000" w:csb0="000001FF" w:csb1="00000000"/>
+  </w:font>
+  <w:font w:name="Calibri Light">
+    <w:panose1 w:val="020F0302020204030204"/>
+    <w:charset w:val="00"/>
+    <w:family w:val="swiss"/>
+    <w:pitch w:val="variable"/>
+    <w:sig w:usb0="E4002EFF" w:usb1="C000247B" w:usb2="00000009" w:usb3="00000000" w:csb0="000001FF" w:csb1="00000000"/>
+  </w:font>
+</w:fonts>
+</file>
+
+<file path=word/glossary/settings.xml><?xml version="1.0" encoding="utf-8"?>
+<w:settings xmlns:mc="http://schemas.openxmlformats.org/markup-compatibility/2006" xmlns:o="urn:schemas-microsoft-com:office:office" xmlns:r="http://schemas.openxmlformats.org/officeDocument/2006/relationships" xmlns:m="http://schemas.openxmlformats.org/officeDocument/2006/math" xmlns:v="urn:schemas-microsoft-com:vml" xmlns:w10="urn:schemas-microsoft-com:office:word" xmlns:w="http://schemas.openxmlformats.org/wordprocessingml/2006/main" xmlns:w14="http://schemas.microsoft.com/office/word/2010/wordml" xmlns:w15="http://schemas.microsoft.com/office/word/2012/wordml" xmlns:w16cex="http://schemas.microsoft.com/office/word/2018/wordml/cex" xmlns:w16cid="http://schemas.microsoft.com/office/word/2016/wordml/cid" xmlns:w16="http://schemas.microsoft.com/office/word/2018/wordml" xmlns:w16sdtdh="http://schemas.microsoft.com/office/word/2020/wordml/sdtdatahash" xmlns:w16se="http://schemas.microsoft.com/office/word/2015/wordml/symex" xmlns:sl="http://schemas.openxmlformats.org/schemaLibrary/2006/main" mc:Ignorable="w14 w15 w16se w16cid w16 w16cex w16sdtdh">
+  <w:view w:val="normal"/>
+  <w:defaultTabStop w:val="720"/>
+  <w:characterSpacingControl w:val="doNotCompress"/>
+  <w:compat>
+    <w:useFELayout/>
+    <w:compatSetting w:name="compatibilityMode" w:uri="http://schemas.microsoft.com/office/word" w:val="15"/>
+    <w:compatSetting w:name="overrideTableStyleFontSizeAndJustification" w:uri="http://schemas.microsoft.com/office/word" w:val="1"/>
+    <w:compatSetting w:name="enableOpenTypeFeatures" w:uri="http://schemas.microsoft.com/office/word" w:val="1"/>
+    <w:compatSetting w:name="doNotFlipMirrorIndents" w:uri="http://schemas.microsoft.com/office/word" w:val="1"/>
+    <w:compatSetting w:name="differentiateMultirowTableHeaders" w:uri="http://schemas.microsoft.com/office/word" w:val="1"/>
+    <w:compatSetting w:name="useWord2013TrackBottomHyphenation" w:uri="http://schemas.microsoft.com/office/word" w:val="0"/>
+  </w:compat>
+  <w:rsids>
+    <w:rsidRoot w:val="00922182"/>
+    <w:rsid w:val="00573A6D"/>
+    <w:rsid w:val="00922182"/>
+  </w:rsids>
+  <m:mathPr>
+    <m:mathFont m:val="Cambria Math"/>
+    <m:brkBin m:val="before"/>
+    <m:brkBinSub m:val="--"/>
+    <m:smallFrac m:val="0"/>
+    <m:dispDef/>
+    <m:lMargin m:val="0"/>
+    <m:rMargin m:val="0"/>
+    <m:defJc m:val="centerGroup"/>
+    <m:wrapIndent m:val="1440"/>
+    <m:intLim m:val="subSup"/>
+    <m:naryLim m:val="undOvr"/>
+  </m:mathPr>
+  <w:themeFontLang w:val="en-AU"/>
+  <w:clrSchemeMapping w:bg1="light1" w:t1="dark1" w:bg2="light2" w:t2="dark2" w:accent1="accent1" w:accent2="accent2" w:accent3="accent3" w:accent4="accent4" w:accent5="accent5" w:accent6="accent6" w:hyperlink="hyperlink" w:followedHyperlink="followedHyperlink"/>
+  <w:decimalSymbol w:val="."/>
+  <w:listSeparator w:val=","/>
+  <w15:chartTrackingRefBased/>
+</w:settings>
+</file>
+
+<file path=word/glossary/styles.xml><?xml version="1.0" encoding="utf-8"?>
+<w:styles xmlns:mc="http://schemas.openxmlformats.org/markup-compatibility/2006" xmlns:r="http://schemas.openxmlformats.org/officeDocument/2006/relationships" xmlns:w="http://schemas.openxmlformats.org/wordprocessingml/2006/main" xmlns:w14="http://schemas.microsoft.com/office/word/2010/wordml" xmlns:w15="http://schemas.microsoft.com/office/word/2012/wordml" xmlns:w16cex="http://schemas.microsoft.com/office/word/2018/wordml/cex" xmlns:w16cid="http://schemas.microsoft.com/office/word/2016/wordml/cid" xmlns:w16="http://schemas.microsoft.com/office/word/2018/wordml" xmlns:w16sdtdh="http://schemas.microsoft.com/office/word/2020/wordml/sdtdatahash" xmlns:w16se="http://schemas.microsoft.com/office/word/2015/wordml/symex" mc:Ignorable="w14 w15 w16se w16cid w16 w16cex w16sdtdh">
+  <w:docDefaults>
+    <w:rPrDefault>
+      <w:rPr>
+        <w:rFonts w:asciiTheme="minorHAnsi" w:eastAsiaTheme="minorEastAsia" w:hAnsiTheme="minorHAnsi" w:cstheme="minorBidi"/>
+        <w:sz w:val="22"/>
+        <w:szCs w:val="22"/>
+        <w:lang w:val="en-AU" w:eastAsia="en-AU" w:bidi="ar-SA"/>
+      </w:rPr>
+    </w:rPrDefault>
+    <w:pPrDefault>
+      <w:pPr>
+        <w:spacing w:after="160" w:line="259" w:lineRule="auto"/>
+      </w:pPr>
+    </w:pPrDefault>
+  </w:docDefaults>
+  <w:latentStyles w:defLockedState="0" w:defUIPriority="99" w:defSemiHidden="0" w:defUnhideWhenUsed="0" w:defQFormat="0" w:count="376">
+    <w:lsdException w:name="Normal" w:uiPriority="0" w:qFormat="1"/>
+    <w:lsdException w:name="heading 1" w:uiPriority="9" w:qFormat="1"/>
+    <w:lsdException w:name="heading 2" w:semiHidden="1" w:uiPriority="9" w:unhideWhenUsed="1" w:qFormat="1"/>
+    <w:lsdException w:name="heading 3" w:semiHidden="1" w:uiPriority="9" w:unhideWhenUsed="1" w:qFormat="1"/>
+    <w:lsdException w:name="heading 4" w:semiHidden="1" w:uiPriority="9" w:unhideWhenUsed="1" w:qFormat="1"/>
+    <w:lsdException w:name="heading 5" w:semiHidden="1" w:uiPriority="9" w:unhideWhenUsed="1" w:qFormat="1"/>
+    <w:lsdException w:name="heading 6" w:semiHidden="1" w:uiPriority="9" w:unhideWhenUsed="1" w:qFormat="1"/>
+    <w:lsdException w:name="heading 7" w:semiHidden="1" w:uiPriority="9" w:unhideWhenUsed="1" w:qFormat="1"/>
+    <w:lsdException w:name="heading 8" w:semiHidden="1" w:uiPriority="9" w:unhideWhenUsed="1" w:qFormat="1"/>
+    <w:lsdException w:name="heading 9" w:semiHidden="1" w:uiPriority="9" w:unhideWhenUsed="1" w:qFormat="1"/>
+    <w:lsdException w:name="index 1" w:semiHidden="1" w:unhideWhenUsed="1"/>
+    <w:lsdException w:name="index 2" w:semiHidden="1" w:unhideWhenUsed="1"/>
+    <w:lsdException w:name="index 3" w:semiHidden="1" w:unhideWhenUsed="1"/>
+    <w:lsdException w:name="index 4" w:semiHidden="1" w:unhideWhenUsed="1"/>
+    <w:lsdException w:name="index 5" w:semiHidden="1" w:unhideWhenUsed="1"/>
+    <w:lsdException w:name="index 6" w:semiHidden="1" w:unhideWhenUsed="1"/>
+    <w:lsdException w:name="index 7" w:semiHidden="1" w:unhideWhenUsed="1"/>
+    <w:lsdException w:name="index 8" w:semiHidden="1" w:unhideWhenUsed="1"/>
+    <w:lsdException w:name="index 9" w:semiHidden="1" w:unhideWhenUsed="1"/>
+    <w:lsdException w:name="toc 1" w:semiHidden="1" w:uiPriority="39" w:unhideWhenUsed="1"/>
+    <w:lsdException w:name="toc 2" w:semiHidden="1" w:uiPriority="39" w:unhideWhenUsed="1"/>
+    <w:lsdException w:name="toc 3" w:semiHidden="1" w:uiPriority="39" w:unhideWhenUsed="1"/>
+    <w:lsdException w:name="toc 4" w:semiHidden="1" w:uiPriority="39" w:unhideWhenUsed="1"/>
+    <w:lsdException w:name="toc 5" w:semiHidden="1" w:uiPriority="39" w:unhideWhenUsed="1"/>
+    <w:lsdException w:name="toc 6" w:semiHidden="1" w:uiPriority="39" w:unhideWhenUsed="1"/>
+    <w:lsdException w:name="toc 7" w:semiHidden="1" w:uiPriority="39" w:unhideWhenUsed="1"/>
+    <w:lsdException w:name="toc 8" w:semiHidden="1" w:uiPriority="39" w:unhideWhenUsed="1"/>
+    <w:lsdException w:name="toc 9" w:semiHidden="1" w:uiPriority="39" w:unhideWhenUsed="1"/>
+    <w:lsdException w:name="Normal Indent" w:semiHidden="1" w:unhideWhenUsed="1"/>
+    <w:lsdException w:name="footnote text" w:semiHidden="1" w:unhideWhenUsed="1"/>
+    <w:lsdException w:name="annotation text" w:semiHidden="1" w:unhideWhenUsed="1"/>
+    <w:lsdException w:name="header" w:semiHidden="1" w:unhideWhenUsed="1"/>
+    <w:lsdException w:name="footer" w:semiHidden="1" w:unhideWhenUsed="1"/>
+    <w:lsdException w:name="index heading" w:semiHidden="1" w:unhideWhenUsed="1"/>
+    <w:lsdException w:name="caption" w:semiHidden="1" w:uiPriority="35" w:unhideWhenUsed="1" w:qFormat="1"/>
+    <w:lsdException w:name="table of figures" w:semiHidden="1" w:unhideWhenUsed="1"/>
+    <w:lsdException w:name="envelope address" w:semiHidden="1" w:unhideWhenUsed="1"/>
+    <w:lsdException w:name="envelope return" w:semiHidden="1" w:unhideWhenUsed="1"/>
+    <w:lsdException w:name="footnote reference" w:semiHidden="1" w:unhideWhenUsed="1"/>
+    <w:lsdException w:name="annotation reference" w:semiHidden="1" w:unhideWhenUsed="1"/>
+    <w:lsdException w:name="line number" w:semiHidden="1" w:unhideWhenUsed="1"/>
+    <w:lsdException w:name="page number" w:semiHidden="1" w:unhideWhenUsed="1"/>
+    <w:lsdException w:name="endnote reference" w:semiHidden="1" w:unhideWhenUsed="1"/>
+    <w:lsdException w:name="endnote text" w:semiHidden="1" w:unhideWhenUsed="1"/>
+    <w:lsdException w:name="table of authorities" w:semiHidden="1" w:unhideWhenUsed="1"/>
+    <w:lsdException w:name="macro" w:semiHidden="1" w:unhideWhenUsed="1"/>
+    <w:lsdException w:name="toa heading" w:semiHidden="1" w:unhideWhenUsed="1"/>
+    <w:lsdException w:name="List" w:semiHidden="1" w:unhideWhenUsed="1"/>
+    <w:lsdException w:name="List Bullet" w:semiHidden="1" w:unhideWhenUsed="1"/>
+    <w:lsdException w:name="List Number" w:semiHidden="1" w:unhideWhenUsed="1"/>
+    <w:lsdException w:name="List 2" w:semiHidden="1" w:unhideWhenUsed="1"/>
+    <w:lsdException w:name="List 3" w:semiHidden="1" w:unhideWhenUsed="1"/>
+    <w:lsdException w:name="List 4" w:semiHidden="1" w:unhideWhenUsed="1"/>
+    <w:lsdException w:name="List 5" w:semiHidden="1" w:unhideWhenUsed="1"/>
+    <w:lsdException w:name="List Bullet 2" w:semiHidden="1" w:unhideWhenUsed="1"/>
+    <w:lsdException w:name="List Bullet 3" w:semiHidden="1" w:unhideWhenUsed="1"/>
+    <w:lsdException w:name="List Bullet 4" w:semiHidden="1" w:unhideWhenUsed="1"/>
+    <w:lsdException w:name="List Bullet 5" w:semiHidden="1" w:unhideWhenUsed="1"/>
+    <w:lsdException w:name="List Number 2" w:semiHidden="1" w:unhideWhenUsed="1"/>
+    <w:lsdException w:name="List Number 3" w:semiHidden="1" w:unhideWhenUsed="1"/>
+    <w:lsdException w:name="List Number 4" w:semiHidden="1" w:unhideWhenUsed="1"/>
+    <w:lsdException w:name="List Number 5" w:semiHidden="1" w:unhideWhenUsed="1"/>
+    <w:lsdException w:name="Title" w:uiPriority="10" w:qFormat="1"/>
+    <w:lsdException w:name="Closing" w:semiHidden="1" w:unhideWhenUsed="1"/>
+    <w:lsdException w:name="Signature" w:semiHidden="1" w:unhideWhenUsed="1"/>
+    <w:lsdException w:name="Default Paragraph Font" w:semiHidden="1" w:uiPriority="1" w:unhideWhenUsed="1"/>
+    <w:lsdException w:name="Body Text" w:semiHidden="1" w:unhideWhenUsed="1"/>
+    <w:lsdException w:name="Body Text Indent" w:semiHidden="1" w:unhideWhenUsed="1"/>
+    <w:lsdException w:name="List Continue" w:semiHidden="1" w:unhideWhenUsed="1"/>
+    <w:lsdException w:name="List Continue 2" w:semiHidden="1" w:unhideWhenUsed="1"/>
+    <w:lsdException w:name="List Continue 3" w:semiHidden="1" w:unhideWhenUsed="1"/>
+    <w:lsdException w:name="List Continue 4" w:semiHidden="1" w:unhideWhenUsed="1"/>
+    <w:lsdException w:name="List Continue 5" w:semiHidden="1" w:unhideWhenUsed="1"/>
+    <w:lsdException w:name="Message Header" w:semiHidden="1" w:unhideWhenUsed="1"/>
+    <w:lsdException w:name="Subtitle" w:uiPriority="11" w:qFormat="1"/>
+    <w:lsdException w:name="Salutation" w:semiHidden="1" w:unhideWhenUsed="1"/>
+    <w:lsdException w:name="Date" w:semiHidden="1" w:unhideWhenUsed="1"/>
+    <w:lsdException w:name="Body Text First Indent" w:semiHidden="1" w:unhideWhenUsed="1"/>
+    <w:lsdException w:name="Body Text First Indent 2" w:semiHidden="1" w:unhideWhenUsed="1"/>
+    <w:lsdException w:name="Note Heading" w:semiHidden="1" w:unhideWhenUsed="1"/>
+    <w:lsdException w:name="Body Text 2" w:semiHidden="1" w:unhideWhenUsed="1"/>
+    <w:lsdException w:name="Body Text 3" w:semiHidden="1" w:unhideWhenUsed="1"/>
+    <w:lsdException w:name="Body Text Indent 2" w:semiHidden="1" w:unhideWhenUsed="1"/>
+    <w:lsdException w:name="Body Text Indent 3" w:semiHidden="1" w:unhideWhenUsed="1"/>
+    <w:lsdException w:name="Block Text" w:semiHidden="1" w:unhideWhenUsed="1"/>
+    <w:lsdException w:name="Hyperlink" w:semiHidden="1" w:unhideWhenUsed="1"/>
+    <w:lsdException w:name="FollowedHyperlink" w:semiHidden="1" w:unhideWhenUsed="1"/>
+    <w:lsdException w:name="Strong" w:uiPriority="22" w:qFormat="1"/>
+    <w:lsdException w:name="Emphasis" w:uiPriority="20" w:qFormat="1"/>
+    <w:lsdException w:name="Document Map" w:semiHidden="1" w:unhideWhenUsed="1"/>
+    <w:lsdException w:name="Plain Text" w:semiHidden="1" w:unhideWhenUsed="1"/>
+    <w:lsdException w:name="E-mail Signature" w:semiHidden="1" w:unhideWhenUsed="1"/>
+    <w:lsdException w:name="HTML Top of Form" w:semiHidden="1" w:unhideWhenUsed="1"/>
+    <w:lsdException w:name="HTML Bottom of Form" w:semiHidden="1" w:unhideWhenUsed="1"/>
+    <w:lsdException w:name="Normal (Web)" w:semiHidden="1" w:unhideWhenUsed="1"/>
+    <w:lsdException w:name="HTML Acronym" w:semiHidden="1" w:unhideWhenUsed="1"/>
+    <w:lsdException w:name="HTML Address" w:semiHidden="1" w:unhideWhenUsed="1"/>
+    <w:lsdException w:name="HTML Cite" w:semiHidden="1" w:unhideWhenUsed="1"/>
+    <w:lsdException w:name="HTML Code" w:semiHidden="1" w:unhideWhenUsed="1"/>
+    <w:lsdException w:name="HTML Definition" w:semiHidden="1" w:unhideWhenUsed="1"/>
+    <w:lsdException w:name="HTML Keyboard" w:semiHidden="1" w:unhideWhenUsed="1"/>
+    <w:lsdException w:name="HTML Preformatted" w:semiHidden="1" w:unhideWhenUsed="1"/>
+    <w:lsdException w:name="HTML Sample" w:semiHidden="1" w:unhideWhenUsed="1"/>
+    <w:lsdException w:name="HTML Typewriter" w:semiHidden="1" w:unhideWhenUsed="1"/>
+    <w:lsdException w:name="HTML Variable" w:semiHidden="1" w:unhideWhenUsed="1"/>
+    <w:lsdException w:name="Normal Table" w:semiHidden="1" w:unhideWhenUsed="1"/>
+    <w:lsdException w:name="annotation subject" w:semiHidden="1" w:unhideWhenUsed="1"/>
+    <w:lsdException w:name="No List" w:semiHidden="1" w:unhideWhenUsed="1"/>
+    <w:lsdException w:name="Outline List 1" w:semiHidden="1" w:unhideWhenUsed="1"/>
+    <w:lsdException w:name="Outline List 2" w:semiHidden="1" w:unhideWhenUsed="1"/>
+    <w:lsdException w:name="Outline List 3" w:semiHidden="1" w:unhideWhenUsed="1"/>
+    <w:lsdException w:name="Table Simple 1" w:semiHidden="1" w:unhideWhenUsed="1"/>
+    <w:lsdException w:name="Table Simple 2" w:semiHidden="1" w:unhideWhenUsed="1"/>
+    <w:lsdException w:name="Table Simple 3" w:semiHidden="1" w:unhideWhenUsed="1"/>
+    <w:lsdException w:name="Table Classic 1" w:semiHidden="1" w:unhideWhenUsed="1"/>
+    <w:lsdException w:name="Table Classic 2" w:semiHidden="1" w:unhideWhenUsed="1"/>
+    <w:lsdException w:name="Table Classic 3" w:semiHidden="1" w:unhideWhenUsed="1"/>
+    <w:lsdException w:name="Table Classic 4" w:semiHidden="1" w:unhideWhenUsed="1"/>
+    <w:lsdException w:name="Table Colorful 1" w:semiHidden="1" w:unhideWhenUsed="1"/>
+    <w:lsdException w:name="Table Colorful 2" w:semiHidden="1" w:unhideWhenUsed="1"/>
+    <w:lsdException w:name="Table Colorful 3" w:semiHidden="1" w:unhideWhenUsed="1"/>
+    <w:lsdException w:name="Table Columns 1" w:semiHidden="1" w:unhideWhenUsed="1"/>
+    <w:lsdException w:name="Table Columns 2" w:semiHidden="1" w:unhideWhenUsed="1"/>
+    <w:lsdException w:name="Table Columns 3" w:semiHidden="1" w:unhideWhenUsed="1"/>
+    <w:lsdException w:name="Table Columns 4" w:semiHidden="1" w:unhideWhenUsed="1"/>
+    <w:lsdException w:name="Table Columns 5" w:semiHidden="1" w:unhideWhenUsed="1"/>
+    <w:lsdException w:name="Table Grid 1" w:semiHidden="1" w:unhideWhenUsed="1"/>
+    <w:lsdException w:name="Table Grid 2" w:semiHidden="1" w:unhideWhenUsed="1"/>
+    <w:lsdException w:name="Table Grid 3" w:semiHidden="1" w:unhideWhenUsed="1"/>
+    <w:lsdException w:name="Table Grid 4" w:semiHidden="1" w:unhideWhenUsed="1"/>
+    <w:lsdException w:name="Table Grid 5" w:semiHidden="1" w:unhideWhenUsed="1"/>
+    <w:lsdException w:name="Table Grid 6" w:semiHidden="1" w:unhideWhenUsed="1"/>
+    <w:lsdException w:name="Table Grid 7" w:semiHidden="1" w:unhideWhenUsed="1"/>
+    <w:lsdException w:name="Table Grid 8" w:semiHidden="1" w:unhideWhenUsed="1"/>
+    <w:lsdException w:name="Table List 1" w:semiHidden="1" w:unhideWhenUsed="1"/>
+    <w:lsdException w:name="Table List 2" w:semiHidden="1" w:unhideWhenUsed="1"/>
+    <w:lsdException w:name="Table List 3" w:semiHidden="1" w:unhideWhenUsed="1"/>
+    <w:lsdException w:name="Table List 4" w:semiHidden="1" w:unhideWhenUsed="1"/>
+    <w:lsdException w:name="Table List 5" w:semiHidden="1" w:unhideWhenUsed="1"/>
+    <w:lsdException w:name="Table List 6" w:semiHidden="1" w:unhideWhenUsed="1"/>
+    <w:lsdException w:name="Table List 7" w:semiHidden="1" w:unhideWhenUsed="1"/>
+    <w:lsdException w:name="Table List 8" w:semiHidden="1" w:unhideWhenUsed="1"/>
+    <w:lsdException w:name="Table 3D effects 1" w:semiHidden="1" w:unhideWhenUsed="1"/>
+    <w:lsdException w:name="Table 3D effects 2" w:semiHidden="1" w:unhideWhenUsed="1"/>
+    <w:lsdException w:name="Table 3D effects 3" w:semiHidden="1" w:unhideWhenUsed="1"/>
+    <w:lsdException w:name="Table Contemporary" w:semiHidden="1" w:unhideWhenUsed="1"/>
+    <w:lsdException w:name="Table Elegant" w:semiHidden="1" w:unhideWhenUsed="1"/>
+    <w:lsdException w:name="Table Professional" w:semiHidden="1" w:unhideWhenUsed="1"/>
+    <w:lsdException w:name="Table Subtle 1" w:semiHidden="1" w:unhideWhenUsed="1"/>
+    <w:lsdException w:name="Table Subtle 2" w:semiHidden="1" w:unhideWhenUsed="1"/>
+    <w:lsdException w:name="Table Web 1" w:semiHidden="1" w:unhideWhenUsed="1"/>
+    <w:lsdException w:name="Table Web 2" w:semiHidden="1" w:unhideWhenUsed="1"/>
+    <w:lsdException w:name="Table Web 3" w:semiHidden="1" w:unhideWhenUsed="1"/>
+    <w:lsdException w:name="Balloon Text" w:semiHidden="1" w:unhideWhenUsed="1"/>
+    <w:lsdException w:name="Table Grid" w:uiPriority="39"/>
+    <w:lsdException w:name="Table Theme" w:semiHidden="1" w:unhideWhenUsed="1"/>
+    <w:lsdException w:name="Placeholder Text" w:semiHidden="1"/>
+    <w:lsdException w:name="No Spacing" w:uiPriority="1" w:qFormat="1"/>
+    <w:lsdException w:name="Light Shading" w:uiPriority="60"/>
+    <w:lsdException w:name="Light List" w:uiPriority="61"/>
+    <w:lsdException w:name="Light Grid" w:uiPriority="62"/>
+    <w:lsdException w:name="Medium Shading 1" w:uiPriority="63"/>
+    <w:lsdException w:name="Medium Shading 2" w:uiPriority="64"/>
+    <w:lsdException w:name="Medium List 1" w:uiPriority="65"/>
+    <w:lsdException w:name="Medium List 2" w:uiPriority="66"/>
+    <w:lsdException w:name="Medium Grid 1" w:uiPriority="67"/>
+    <w:lsdException w:name="Medium Grid 2" w:uiPriority="68"/>
+    <w:lsdException w:name="Medium Grid 3" w:uiPriority="69"/>
+    <w:lsdException w:name="Dark List" w:uiPriority="70"/>
+    <w:lsdException w:name="Colorful Shading" w:uiPriority="71"/>
+    <w:lsdException w:name="Colorful List" w:uiPriority="72"/>
+    <w:lsdException w:name="Colorful Grid" w:uiPriority="73"/>
+    <w:lsdException w:name="Light Shading Accent 1" w:uiPriority="60"/>
+    <w:lsdException w:name="Light List Accent 1" w:uiPriority="61"/>
+    <w:lsdException w:name="Light Grid Accent 1" w:uiPriority="62"/>
+    <w:lsdException w:name="Medium Shading 1 Accent 1" w:uiPriority="63"/>
+    <w:lsdException w:name="Medium Shading 2 Accent 1" w:uiPriority="64"/>
+    <w:lsdException w:name="Medium List 1 Accent 1" w:uiPriority="65"/>
+    <w:lsdException w:name="Revision" w:semiHidden="1"/>
+    <w:lsdException w:name="List Paragraph" w:uiPriority="34" w:qFormat="1"/>
+    <w:lsdException w:name="Quote" w:uiPriority="29" w:qFormat="1"/>
+    <w:lsdException w:name="Intense Quote" w:uiPriority="30" w:qFormat="1"/>
+    <w:lsdException w:name="Medium List 2 Accent 1" w:uiPriority="66"/>
+    <w:lsdException w:name="Medium Grid 1 Accent 1" w:uiPriority="67"/>
+    <w:lsdException w:name="Medium Grid 2 Accent 1" w:uiPriority="68"/>
+    <w:lsdException w:name="Medium Grid 3 Accent 1" w:uiPriority="69"/>
+    <w:lsdException w:name="Dark List Accent 1" w:uiPriority="70"/>
+    <w:lsdException w:name="Colorful Shading Accent 1" w:uiPriority="71"/>
+    <w:lsdException w:name="Colorful List Accent 1" w:uiPriority="72"/>
+    <w:lsdException w:name="Colorful Grid Accent 1" w:uiPriority="73"/>
+    <w:lsdException w:name="Light Shading Accent 2" w:uiPriority="60"/>
+    <w:lsdException w:name="Light List Accent 2" w:uiPriority="61"/>
+    <w:lsdException w:name="Light Grid Accent 2" w:uiPriority="62"/>
+    <w:lsdException w:name="Medium Shading 1 Accent 2" w:uiPriority="63"/>
+    <w:lsdException w:name="Medium Shading 2 Accent 2" w:uiPriority="64"/>
+    <w:lsdException w:name="Medium List 1 Accent 2" w:uiPriority="65"/>
+    <w:lsdException w:name="Medium List 2 Accent 2" w:uiPriority="66"/>
+    <w:lsdException w:name="Medium Grid 1 Accent 2" w:uiPriority="67"/>
+    <w:lsdException w:name="Medium Grid 2 Accent 2" w:uiPriority="68"/>
+    <w:lsdException w:name="Medium Grid 3 Accent 2" w:uiPriority="69"/>
+    <w:lsdException w:name="Dark List Accent 2" w:uiPriority="70"/>
+    <w:lsdException w:name="Colorful Shading Accent 2" w:uiPriority="71"/>
+    <w:lsdException w:name="Colorful List Accent 2" w:uiPriority="72"/>
+    <w:lsdException w:name="Colorful Grid Accent 2" w:uiPriority="73"/>
+    <w:lsdException w:name="Light Shading Accent 3" w:uiPriority="60"/>
+    <w:lsdException w:name="Light List Accent 3" w:uiPriority="61"/>
+    <w:lsdException w:name="Light Grid Accent 3" w:uiPriority="62"/>
+    <w:lsdException w:name="Medium Shading 1 Accent 3" w:uiPriority="63"/>
+    <w:lsdException w:name="Medium Shading 2 Accent 3" w:uiPriority="64"/>
+    <w:lsdException w:name="Medium List 1 Accent 3" w:uiPriority="65"/>
+    <w:lsdException w:name="Medium List 2 Accent 3" w:uiPriority="66"/>
+    <w:lsdException w:name="Medium Grid 1 Accent 3" w:uiPriority="67"/>
+    <w:lsdException w:name="Medium Grid 2 Accent 3" w:uiPriority="68"/>
+    <w:lsdException w:name="Medium Grid 3 Accent 3" w:uiPriority="69"/>
+    <w:lsdException w:name="Dark List Accent 3" w:uiPriority="70"/>
+    <w:lsdException w:name="Colorful Shading Accent 3" w:uiPriority="71"/>
+    <w:lsdException w:name="Colorful List Accent 3" w:uiPriority="72"/>
+    <w:lsdException w:name="Colorful Grid Accent 3" w:uiPriority="73"/>
+    <w:lsdException w:name="Light Shading Accent 4" w:uiPriority="60"/>
+    <w:lsdException w:name="Light List Accent 4" w:uiPriority="61"/>
+    <w:lsdException w:name="Light Grid Accent 4" w:uiPriority="62"/>
+    <w:lsdException w:name="Medium Shading 1 Accent 4" w:uiPriority="63"/>
+    <w:lsdException w:name="Medium Shading 2 Accent 4" w:uiPriority="64"/>
+    <w:lsdException w:name="Medium List 1 Accent 4" w:uiPriority="65"/>
+    <w:lsdException w:name="Medium List 2 Accent 4" w:uiPriority="66"/>
+    <w:lsdException w:name="Medium Grid 1 Accent 4" w:uiPriority="67"/>
+    <w:lsdException w:name="Medium Grid 2 Accent 4" w:uiPriority="68"/>
+    <w:lsdException w:name="Medium Grid 3 Accent 4" w:uiPriority="69"/>
+    <w:lsdException w:name="Dark List Accent 4" w:uiPriority="70"/>
+    <w:lsdException w:name="Colorful Shading Accent 4" w:uiPriority="71"/>
+    <w:lsdException w:name="Colorful List Accent 4" w:uiPriority="72"/>
+    <w:lsdException w:name="Colorful Grid Accent 4" w:uiPriority="73"/>
+    <w:lsdException w:name="Light Shading Accent 5" w:uiPriority="60"/>
+    <w:lsdException w:name="Light List Accent 5" w:uiPriority="61"/>
+    <w:lsdException w:name="Light Grid Accent 5" w:uiPriority="62"/>
+    <w:lsdException w:name="Medium Shading 1 Accent 5" w:uiPriority="63"/>
+    <w:lsdException w:name="Medium Shading 2 Accent 5" w:uiPriority="64"/>
+    <w:lsdException w:name="Medium List 1 Accent 5" w:uiPriority="65"/>
+    <w:lsdException w:name="Medium List 2 Accent 5" w:uiPriority="66"/>
+    <w:lsdException w:name="Medium Grid 1 Accent 5" w:uiPriority="67"/>
+    <w:lsdException w:name="Medium Grid 2 Accent 5" w:uiPriority="68"/>
+    <w:lsdException w:name="Medium Grid 3 Accent 5" w:uiPriority="69"/>
+    <w:lsdException w:name="Dark List Accent 5" w:uiPriority="70"/>
+    <w:lsdException w:name="Colorful Shading Accent 5" w:uiPriority="71"/>
+    <w:lsdException w:name="Colorful List Accent 5" w:uiPriority="72"/>
+    <w:lsdException w:name="Colorful Grid Accent 5" w:uiPriority="73"/>
+    <w:lsdException w:name="Light Shading Accent 6" w:uiPriority="60"/>
+    <w:lsdException w:name="Light List Accent 6" w:uiPriority="61"/>
+    <w:lsdException w:name="Light Grid Accent 6" w:uiPriority="62"/>
+    <w:lsdException w:name="Medium Shading 1 Accent 6" w:uiPriority="63"/>
+    <w:lsdException w:name="Medium Shading 2 Accent 6" w:uiPriority="64"/>
+    <w:lsdException w:name="Medium List 1 Accent 6" w:uiPriority="65"/>
+    <w:lsdException w:name="Medium List 2 Accent 6" w:uiPriority="66"/>
+    <w:lsdException w:name="Medium Grid 1 Accent 6" w:uiPriority="67"/>
+    <w:lsdException w:name="Medium Grid 2 Accent 6" w:uiPriority="68"/>
+    <w:lsdException w:name="Medium Grid 3 Accent 6" w:uiPriority="69"/>
+    <w:lsdException w:name="Dark List Accent 6" w:uiPriority="70"/>
+    <w:lsdException w:name="Colorful Shading Accent 6" w:uiPriority="71"/>
+    <w:lsdException w:name="Colorful List Accent 6" w:uiPriority="72"/>
+    <w:lsdException w:name="Colorful Grid Accent 6" w:uiPriority="73"/>
+    <w:lsdException w:name="Subtle Emphasis" w:uiPriority="19" w:qFormat="1"/>
+    <w:lsdException w:name="Intense Emphasis" w:uiPriority="21" w:qFormat="1"/>
+    <w:lsdException w:name="Subtle Reference" w:uiPriority="31" w:qFormat="1"/>
+    <w:lsdException w:name="Intense Reference" w:uiPriority="32" w:qFormat="1"/>
+    <w:lsdException w:name="Book Title" w:uiPriority="33" w:qFormat="1"/>
+    <w:lsdException w:name="Bibliography" w:semiHidden="1" w:uiPriority="37" w:unhideWhenUsed="1"/>
+    <w:lsdException w:name="TOC Heading" w:semiHidden="1" w:uiPriority="39" w:unhideWhenUsed="1" w:qFormat="1"/>
+    <w:lsdException w:name="Plain Table 1" w:uiPriority="41"/>
+    <w:lsdException w:name="Plain Table 2" w:uiPriority="42"/>
+    <w:lsdException w:name="Plain Table 3" w:uiPriority="43"/>
+    <w:lsdException w:name="Plain Table 4" w:uiPriority="44"/>
+    <w:lsdException w:name="Plain Table 5" w:uiPriority="45"/>
+    <w:lsdException w:name="Grid Table Light" w:uiPriority="40"/>
+    <w:lsdException w:name="Grid Table 1 Light" w:uiPriority="46"/>
+    <w:lsdException w:name="Grid Table 2" w:uiPriority="47"/>
+    <w:lsdException w:name="Grid Table 3" w:uiPriority="48"/>
+    <w:lsdException w:name="Grid Table 4" w:uiPriority="49"/>
+    <w:lsdException w:name="Grid Table 5 Dark" w:uiPriority="50"/>
+    <w:lsdException w:name="Grid Table 6 Colorful" w:uiPriority="51"/>
+    <w:lsdException w:name="Grid Table 7 Colorful" w:uiPriority="52"/>
+    <w:lsdException w:name="Grid Table 1 Light Accent 1" w:uiPriority="46"/>
+    <w:lsdException w:name="Grid Table 2 Accent 1" w:uiPriority="47"/>
+    <w:lsdException w:name="Grid Table 3 Accent 1" w:uiPriority="48"/>
+    <w:lsdException w:name="Grid Table 4 Accent 1" w:uiPriority="49"/>
+    <w:lsdException w:name="Grid Table 5 Dark Accent 1" w:uiPriority="50"/>
+    <w:lsdException w:name="Grid Table 6 Colorful Accent 1" w:uiPriority="51"/>
+    <w:lsdException w:name="Grid Table 7 Colorful Accent 1" w:uiPriority="52"/>
+    <w:lsdException w:name="Grid Table 1 Light Accent 2" w:uiPriority="46"/>
+    <w:lsdException w:name="Grid Table 2 Accent 2" w:uiPriority="47"/>
+    <w:lsdException w:name="Grid Table 3 Accent 2" w:uiPriority="48"/>
+    <w:lsdException w:name="Grid Table 4 Accent 2" w:uiPriority="49"/>
+    <w:lsdException w:name="Grid Table 5 Dark Accent 2" w:uiPriority="50"/>
+    <w:lsdException w:name="Grid Table 6 Colorful Accent 2" w:uiPriority="51"/>
+    <w:lsdException w:name="Grid Table 7 Colorful Accent 2" w:uiPriority="52"/>
+    <w:lsdException w:name="Grid Table 1 Light Accent 3" w:uiPriority="46"/>
+    <w:lsdException w:name="Grid Table 2 Accent 3" w:uiPriority="47"/>
+    <w:lsdException w:name="Grid Table 3 Accent 3" w:uiPriority="48"/>
+    <w:lsdException w:name="Grid Table 4 Accent 3" w:uiPriority="49"/>
+    <w:lsdException w:name="Grid Table 5 Dark Accent 3" w:uiPriority="50"/>
+    <w:lsdException w:name="Grid Table 6 Colorful Accent 3" w:uiPriority="51"/>
+    <w:lsdException w:name="Grid Table 7 Colorful Accent 3" w:uiPriority="52"/>
+    <w:lsdException w:name="Grid Table 1 Light Accent 4" w:uiPriority="46"/>
+    <w:lsdException w:name="Grid Table 2 Accent 4" w:uiPriority="47"/>
+    <w:lsdException w:name="Grid Table 3 Accent 4" w:uiPriority="48"/>
+    <w:lsdException w:name="Grid Table 4 Accent 4" w:uiPriority="49"/>
+    <w:lsdException w:name="Grid Table 5 Dark Accent 4" w:uiPriority="50"/>
+    <w:lsdException w:name="Grid Table 6 Colorful Accent 4" w:uiPriority="51"/>
+    <w:lsdException w:name="Grid Table 7 Colorful Accent 4" w:uiPriority="52"/>
+    <w:lsdException w:name="Grid Table 1 Light Accent 5" w:uiPriority="46"/>
+    <w:lsdException w:name="Grid Table 2 Accent 5" w:uiPriority="47"/>
+    <w:lsdException w:name="Grid Table 3 Accent 5" w:uiPriority="48"/>
+    <w:lsdException w:name="Grid Table 4 Accent 5" w:uiPriority="49"/>
+    <w:lsdException w:name="Grid Table 5 Dark Accent 5" w:uiPriority="50"/>
+    <w:lsdException w:name="Grid Table 6 Colorful Accent 5" w:uiPriority="51"/>
+    <w:lsdException w:name="Grid Table 7 Colorful Accent 5" w:uiPriority="52"/>
+    <w:lsdException w:name="Grid Table 1 Light Accent 6" w:uiPriority="46"/>
+    <w:lsdException w:name="Grid Table 2 Accent 6" w:uiPriority="47"/>
+    <w:lsdException w:name="Grid Table 3 Accent 6" w:uiPriority="48"/>
+    <w:lsdException w:name="Grid Table 4 Accent 6" w:uiPriority="49"/>
+    <w:lsdException w:name="Grid Table 5 Dark Accent 6" w:uiPriority="50"/>
+    <w:lsdException w:name="Grid Table 6 Colorful Accent 6" w:uiPriority="51"/>
+    <w:lsdException w:name="Grid Table 7 Colorful Accent 6" w:uiPriority="52"/>
+    <w:lsdException w:name="List Table 1 Light" w:uiPriority="46"/>
+    <w:lsdException w:name="List Table 2" w:uiPriority="47"/>
+    <w:lsdException w:name="List Table 3" w:uiPriority="48"/>
+    <w:lsdException w:name="List Table 4" w:uiPriority="49"/>
+    <w:lsdException w:name="List Table 5 Dark" w:uiPriority="50"/>
+    <w:lsdException w:name="List Table 6 Colorful" w:uiPriority="51"/>
+    <w:lsdException w:name="List Table 7 Colorful" w:uiPriority="52"/>
+    <w:lsdException w:name="List Table 1 Light Accent 1" w:uiPriority="46"/>
+    <w:lsdException w:name="List Table 2 Accent 1" w:uiPriority="47"/>
+    <w:lsdException w:name="List Table 3 Accent 1" w:uiPriority="48"/>
+    <w:lsdException w:name="List Table 4 Accent 1" w:uiPriority="49"/>
+    <w:lsdException w:name="List Table 5 Dark Accent 1" w:uiPriority="50"/>
+    <w:lsdException w:name="List Table 6 Colorful Accent 1" w:uiPriority="51"/>
+    <w:lsdException w:name="List Table 7 Colorful Accent 1" w:uiPriority="52"/>
+    <w:lsdException w:name="List Table 1 Light Accent 2" w:uiPriority="46"/>
+    <w:lsdException w:name="List Table 2 Accent 2" w:uiPriority="47"/>
+    <w:lsdException w:name="List Table 3 Accent 2" w:uiPriority="48"/>
+    <w:lsdException w:name="List Table 4 Accent 2" w:uiPriority="49"/>
+    <w:lsdException w:name="List Table 5 Dark Accent 2" w:uiPriority="50"/>
+    <w:lsdException w:name="List Table 6 Colorful Accent 2" w:uiPriority="51"/>
+    <w:lsdException w:name="List Table 7 Colorful Accent 2" w:uiPriority="52"/>
+    <w:lsdException w:name="List Table 1 Light Accent 3" w:uiPriority="46"/>
+    <w:lsdException w:name="List Table 2 Accent 3" w:uiPriority="47"/>
+    <w:lsdException w:name="List Table 3 Accent 3" w:uiPriority="48"/>
+    <w:lsdException w:name="List Table 4 Accent 3" w:uiPriority="49"/>
+    <w:lsdException w:name="List Table 5 Dark Accent 3" w:uiPriority="50"/>
+    <w:lsdException w:name="List Table 6 Colorful Accent 3" w:uiPriority="51"/>
+    <w:lsdException w:name="List Table 7 Colorful Accent 3" w:uiPriority="52"/>
+    <w:lsdException w:name="List Table 1 Light Accent 4" w:uiPriority="46"/>
+    <w:lsdException w:name="List Table 2 Accent 4" w:uiPriority="47"/>
+    <w:lsdException w:name="List Table 3 Accent 4" w:uiPriority="48"/>
+    <w:lsdException w:name="List Table 4 Accent 4" w:uiPriority="49"/>
+    <w:lsdException w:name="List Table 5 Dark Accent 4" w:uiPriority="50"/>
+    <w:lsdException w:name="List Table 6 Colorful Accent 4" w:uiPriority="51"/>
+    <w:lsdException w:name="List Table 7 Colorful Accent 4" w:uiPriority="52"/>
+    <w:lsdException w:name="List Table 1 Light Accent 5" w:uiPriority="46"/>
+    <w:lsdException w:name="List Table 2 Accent 5" w:uiPriority="47"/>
+    <w:lsdException w:name="List Table 3 Accent 5" w:uiPriority="48"/>
+    <w:lsdException w:name="List Table 4 Accent 5" w:uiPriority="49"/>
+    <w:lsdException w:name="List Table 5 Dark Accent 5" w:uiPriority="50"/>
+    <w:lsdException w:name="List Table 6 Colorful Accent 5" w:uiPriority="51"/>
+    <w:lsdException w:name="List Table 7 Colorful Accent 5" w:uiPriority="52"/>
+    <w:lsdException w:name="List Table 1 Light Accent 6" w:uiPriority="46"/>
+    <w:lsdException w:name="List Table 2 Accent 6" w:uiPriority="47"/>
+    <w:lsdException w:name="List Table 3 Accent 6" w:uiPriority="48"/>
+    <w:lsdException w:name="List Table 4 Accent 6" w:uiPriority="49"/>
+    <w:lsdException w:name="List Table 5 Dark Accent 6" w:uiPriority="50"/>
+    <w:lsdException w:name="List Table 6 Colorful Accent 6" w:uiPriority="51"/>
+    <w:lsdException w:name="List Table 7 Colorful Accent 6" w:uiPriority="52"/>
+    <w:lsdException w:name="Mention" w:semiHidden="1" w:unhideWhenUsed="1"/>
+    <w:lsdException w:name="Smart Hyperlink" w:semiHidden="1" w:unhideWhenUsed="1"/>
+    <w:lsdException w:name="Hashtag" w:semiHidden="1" w:unhideWhenUsed="1"/>
+    <w:lsdException w:name="Unresolved Mention" w:semiHidden="1" w:unhideWhenUsed="1"/>
+    <w:lsdException w:name="Smart Link" w:semiHidden="1" w:unhideWhenUsed="1"/>
+  </w:latentStyles>
+  <w:style w:type="paragraph" w:default="1" w:styleId="Normal">
+    <w:name w:val="Normal"/>
+    <w:qFormat/>
+  </w:style>
+  <w:style w:type="character" w:default="1" w:styleId="DefaultParagraphFont">
+    <w:name w:val="Default Paragraph Font"/>
+    <w:uiPriority w:val="1"/>
+    <w:semiHidden/>
+    <w:unhideWhenUsed/>
+  </w:style>
+  <w:style w:type="table" w:default="1" w:styleId="TableNormal">
+    <w:name w:val="Normal Table"/>
+    <w:uiPriority w:val="99"/>
+    <w:semiHidden/>
+    <w:unhideWhenUsed/>
+    <w:tblPr>
+      <w:tblInd w:w="0" w:type="dxa"/>
+      <w:tblCellMar>
+        <w:top w:w="0" w:type="dxa"/>
+        <w:left w:w="108" w:type="dxa"/>
+        <w:bottom w:w="0" w:type="dxa"/>
+        <w:right w:w="108" w:type="dxa"/>
+      </w:tblCellMar>
+    </w:tblPr>
+  </w:style>
+  <w:style w:type="numbering" w:default="1" w:styleId="NoList">
+    <w:name w:val="No List"/>
+    <w:uiPriority w:val="99"/>
+    <w:semiHidden/>
+    <w:unhideWhenUsed/>
+  </w:style>
+  <w:style w:type="paragraph" w:customStyle="1" w:styleId="362EDD3D26E8493D96FD4D75B466C662">
+    <w:name w:val="362EDD3D26E8493D96FD4D75B466C662"/>
+    <w:rsid w:val="00922182"/>
+  </w:style>
+  <w:style w:type="paragraph" w:customStyle="1" w:styleId="06203C433F824027971D48511693A203">
+    <w:name w:val="06203C433F824027971D48511693A203"/>
+    <w:rsid w:val="00922182"/>
+  </w:style>
+</w:styles>
+</file>
+
+<file path=word/glossary/webSettings.xml><?xml version="1.0" encoding="utf-8"?>
+<w:webSettings xmlns:mc="http://schemas.openxmlformats.org/markup-compatibility/2006" xmlns:r="http://schemas.openxmlformats.org/officeDocument/2006/relationships" xmlns:w="http://schemas.openxmlformats.org/wordprocessingml/2006/main" xmlns:w14="http://schemas.microsoft.com/office/word/2010/wordml" xmlns:w15="http://schemas.microsoft.com/office/word/2012/wordml" xmlns:w16cex="http://schemas.microsoft.com/office/word/2018/wordml/cex" xmlns:w16cid="http://schemas.microsoft.com/office/word/2016/wordml/cid" xmlns:w16="http://schemas.microsoft.com/office/word/2018/wordml" xmlns:w16sdtdh="http://schemas.microsoft.com/office/word/2020/wordml/sdtdatahash" xmlns:w16se="http://schemas.microsoft.com/office/word/2015/wordml/symex" mc:Ignorable="w14 w15 w16se w16cid w16 w16cex w16sdtdh">
+  <w:optimizeForBrowser/>
+  <w:allowPNG/>
+</w:webSettings>
 </file>
 
 <file path=word/theme/theme1.xml><?xml version="1.0" encoding="utf-8"?>

</xml_diff>

<commit_message>
added purpose, target audience and main page text
</commit_message>
<xml_diff>
--- a/User Manual.docx
+++ b/User Manual.docx
@@ -25,25 +25,41 @@
         <w:pStyle w:val="Heading1"/>
       </w:pPr>
       <w:r>
-        <w:t>Target Audience</w:t>
+        <w:t>Purpose</w:t>
       </w:r>
     </w:p>
-    <w:p/>
+    <w:p>
+      <w:r>
+        <w:t>This user manual provides instructions on how utilise the NSW Traffic Penalty Data Tool (NTPT). The purpose of the NTPT is to allow the user to view data relating to traffic penalties in NSW, from early 2011 to late 2017. Within the ‘Main Page’, users can choose a start date and end date, choose whether the offence occurred in a school zone, search for specific cases as well as refresh the data tool. For the ‘Distribution of Cases Page’, the user will be presented with a pie chart that represents the percentage of cases according to offence code.  For the ‘Captured by Radar or Camera Page’, the user will be presented with a line chart, which compares the number of offences caught on radar and number of offences caught by camera. For the ‘Mobile Phone Usage Page’, the user will be presented with a bar chart, displaying the number of cases caused by mobile phone usage. For the ‘School Zone Page’, the user will be presented with a bar chart, representing cases that occurred within a school zone. Each pages’ visualisation can be changed according to user preferences.</w:t>
+      </w:r>
+    </w:p>
     <w:p>
       <w:pPr>
         <w:pStyle w:val="Heading1"/>
       </w:pPr>
       <w:r>
-        <w:t>Purpose</w:t>
+        <w:t>Target Audience</w:t>
       </w:r>
     </w:p>
-    <w:p/>
+    <w:p>
+      <w:r>
+        <w:t>It is expected that the user has access to a computer, basic experience using software programs and can read the English language. The target audience for the NTPT are the employees of the government agency Transport for NSW (</w:t>
+      </w:r>
+      <w:proofErr w:type="spellStart"/>
+      <w:r>
+        <w:t>TfNSW</w:t>
+      </w:r>
+      <w:proofErr w:type="spellEnd"/>
+      <w:r>
+        <w:t xml:space="preserve">). However, the data tool caters to any individual that would like to view significant penalty trends in NSW, whether for personal or professional purposes. </w:t>
+      </w:r>
+    </w:p>
     <w:p>
       <w:pPr>
         <w:pStyle w:val="Heading1"/>
       </w:pPr>
       <w:r>
-        <w:t>Steps</w:t>
+        <w:t>Instructions</w:t>
       </w:r>
     </w:p>
     <w:p>
@@ -54,41 +70,35 @@
         <w:t>Main Page</w:t>
       </w:r>
     </w:p>
-    <w:p/>
+    <w:p>
+      <w:r>
+        <w:t xml:space="preserve">Before altering preferences, the ‘Main Page’ will automatically show a table of the first 30 cases from the dataset. Each individual case will have an offence year, offence month, offence code, offence description, associated legislation, associated clause (from legislation), face value and whether it was identified on camera. </w:t>
+      </w:r>
+    </w:p>
+    <w:p>
+      <w:r>
+        <w:t>To view cases in a specific time frame, the user can change the start year, start month, end month and end year. To change the start year, click on the ‘Start Year’ dropdown box. The user can select years from 2011 to 2017. The user must click on the preferred year. These steps can be used to change the end year; users must click the ‘End Year’ dropdown box instead. To change the start month, click on the ‘Start Month’ dropdown box. The user can select months from January to December. The user must click on the preferred month. These steps can be used to change the end moth; users must click the ‘End Month’ dropdown box instead.</w:t>
+      </w:r>
+    </w:p>
+    <w:p>
+      <w:r>
+        <w:t xml:space="preserve">To view cases that occurred in a school zone, the user must tick the ‘School Zone’ checkbox. To view cases that occurred outside a school zone, click the ‘School Zone’ checkbox until a tick is no longer visible. </w:t>
+      </w:r>
+    </w:p>
+    <w:p>
+      <w:r>
+        <w:t xml:space="preserve">To reset user selected preferences (start year, start month, end year, end month and school zone), click the ‘Reset’ button. The user will be shown the first 30 cases again and will be able to alter each preference. </w:t>
+      </w:r>
+    </w:p>
+    <w:p>
+      <w:r>
+        <w:t>To search for a specific case, the user can type keywords into the search bar. The user must click the ‘Search’ button</w:t>
+      </w:r>
+    </w:p>
     <w:p>
       <w:pPr>
-        <w:pStyle w:val="Heading2"/>
+        <w:pStyle w:val="Heading1"/>
       </w:pPr>
-      <w:r>
-        <w:t>Distribution of Cases</w:t>
-      </w:r>
-    </w:p>
-    <w:p/>
-    <w:p>
-      <w:pPr>
-        <w:pStyle w:val="Heading2"/>
-      </w:pPr>
-      <w:r>
-        <w:t>Captured by Radar or Camera</w:t>
-      </w:r>
-    </w:p>
-    <w:p/>
-    <w:p>
-      <w:pPr>
-        <w:pStyle w:val="Heading2"/>
-      </w:pPr>
-      <w:r>
-        <w:t xml:space="preserve">Mobile Phone Usage </w:t>
-      </w:r>
-    </w:p>
-    <w:p/>
-    <w:p>
-      <w:pPr>
-        <w:pStyle w:val="Heading2"/>
-      </w:pPr>
-      <w:r>
-        <w:t>School Zone</w:t>
-      </w:r>
     </w:p>
     <w:sectPr>
       <w:headerReference w:type="default" r:id="rId6"/>
@@ -978,6 +988,8 @@
     <w:rsidRoot w:val="00922182"/>
     <w:rsid w:val="00573A6D"/>
     <w:rsid w:val="00922182"/>
+    <w:rsid w:val="00AF01CC"/>
+    <w:rsid w:val="00FC6D78"/>
   </w:rsids>
   <m:mathPr>
     <m:mathFont m:val="Cambria Math"/>

</xml_diff>

<commit_message>
added distribution of cases instructions
</commit_message>
<xml_diff>
--- a/User Manual.docx
+++ b/User Manual.docx
@@ -77,7 +77,31 @@
     </w:p>
     <w:p>
       <w:r>
-        <w:t>To view cases in a specific time frame, the user can change the start year, start month, end month and end year. To change the start year, click on the ‘Start Year’ dropdown box. The user can select years from 2011 to 2017. The user must click on the preferred year. These steps can be used to change the end year; users must click the ‘End Year’ dropdown box instead. To change the start month, click on the ‘Start Month’ dropdown box. The user can select months from January to December. The user must click on the preferred month. These steps can be used to change the end moth; users must click the ‘End Month’ dropdown box instead.</w:t>
+        <w:t>To view cases in a specific time frame, the user can change the start year, start month, end month and end year. To change the start year, click on the ‘Start Year’ dropdown box. The user can select years from 2011 to 201</w:t>
+      </w:r>
+      <w:r>
+        <w:t>6.</w:t>
+      </w:r>
+      <w:r>
+        <w:t xml:space="preserve"> The user must click on the preferred year. These steps can be used to change the end year; users must click the ‘End Year’ dropdown box instead. To change the start month, click on the ‘Start Month’ dropdown box. The user can select months from </w:t>
+      </w:r>
+      <w:r>
+        <w:t>1 (January)</w:t>
+      </w:r>
+      <w:r>
+        <w:t xml:space="preserve"> to </w:t>
+      </w:r>
+      <w:r>
+        <w:t>12 (</w:t>
+      </w:r>
+      <w:r>
+        <w:t>December</w:t>
+      </w:r>
+      <w:r>
+        <w:t>)</w:t>
+      </w:r>
+      <w:r>
+        <w:t>. The user must click on the preferred month. These steps can be used to change the end moth; users must click the ‘End Month’ dropdown box instead.</w:t>
       </w:r>
     </w:p>
     <w:p>
@@ -97,9 +121,112 @@
     </w:p>
     <w:p>
       <w:pPr>
-        <w:pStyle w:val="Heading1"/>
+        <w:pStyle w:val="Heading2"/>
       </w:pPr>
-    </w:p>
+      <w:r>
+        <w:lastRenderedPageBreak/>
+        <w:t>Distribution of Cases Page</w:t>
+      </w:r>
+    </w:p>
+    <w:p>
+      <w:r>
+        <w:t>Before altering preferences, the ‘Distribution of Cases Page’ will automatically show a pie chart</w:t>
+      </w:r>
+      <w:r>
+        <w:t xml:space="preserve"> </w:t>
+      </w:r>
+      <w:r>
+        <w:t>representing the first 30 cases from the dataset. Each offence code</w:t>
+      </w:r>
+      <w:r>
+        <w:t xml:space="preserve"> will be presented as a ‘piece of the pie’ and have a percentage associated </w:t>
+      </w:r>
+      <w:r>
+        <w:t>with said offence code.</w:t>
+      </w:r>
+    </w:p>
+    <w:p>
+      <w:r>
+        <w:t>To view cases in a specific time frame, the user can change the start year, start month, end month and end year. To change the start year, click on the ‘Start Year’ dropdown box. The user can select years from 2011 to 201</w:t>
+      </w:r>
+      <w:r>
+        <w:t>6</w:t>
+      </w:r>
+      <w:r>
+        <w:t>. The user must click on the preferred year. These steps can be used to change the end year; users must click the ‘End Year’ dropdown box instead. To change the start month, click on the ‘Start Month’ dropdown box. The user can select months from January to December. The user must click on the preferred month. These steps can be used to change the end moth; users must click the ‘End Month’ dropdown box instead.</w:t>
+      </w:r>
+    </w:p>
+    <w:p>
+      <w:r>
+        <w:t>For example, the user selects</w:t>
+      </w:r>
+      <w:r>
+        <w:t xml:space="preserve"> 2012 as the start year, selects </w:t>
+      </w:r>
+      <w:r>
+        <w:t>1 as the start month, end year as 2014 and end month as 1. This means that the pie chart will only display offence code percentages with cases that occurred from the 1</w:t>
+      </w:r>
+      <w:r>
+        <w:rPr>
+          <w:vertAlign w:val="superscript"/>
+        </w:rPr>
+        <w:t>st</w:t>
+      </w:r>
+      <w:r>
+        <w:t xml:space="preserve"> of </w:t>
+      </w:r>
+      <w:r>
+        <w:t>January</w:t>
+      </w:r>
+      <w:r>
+        <w:t xml:space="preserve"> 2012 to the 1</w:t>
+      </w:r>
+      <w:r>
+        <w:rPr>
+          <w:vertAlign w:val="superscript"/>
+        </w:rPr>
+        <w:t>st</w:t>
+      </w:r>
+      <w:r>
+        <w:t xml:space="preserve"> of </w:t>
+      </w:r>
+      <w:proofErr w:type="gramStart"/>
+      <w:r>
+        <w:t>January,</w:t>
+      </w:r>
+      <w:proofErr w:type="gramEnd"/>
+      <w:r>
+        <w:t xml:space="preserve"> 2014</w:t>
+      </w:r>
+      <w:r>
+        <w:t xml:space="preserve">. </w:t>
+      </w:r>
+    </w:p>
+    <w:p>
+      <w:r>
+        <w:t xml:space="preserve">To view cases that occurred in a school zone, the user must tick the ‘School Zone’ checkbox. To view cases that occurred outside a school zone, click the ‘School Zone’ checkbox until a tick is no longer visible. </w:t>
+      </w:r>
+    </w:p>
+    <w:p>
+      <w:r>
+        <w:t xml:space="preserve">To reset user selected preferences (start year, start month, end year, end month and school zone), click the ‘Reset’ button. The user will be shown the first 30 cases again and will be able to alter each preference. </w:t>
+      </w:r>
+    </w:p>
+    <w:p>
+      <w:r>
+        <w:t>To search for a specific case, the user can type keywords into the search bar. The user must click the ‘Search’ button</w:t>
+      </w:r>
+    </w:p>
+    <w:p>
+      <w:pPr>
+        <w:pStyle w:val="Heading2"/>
+      </w:pPr>
+      <w:r>
+        <w:t>Captured by Radar or Camera Page</w:t>
+      </w:r>
+    </w:p>
+    <w:p/>
+    <w:p/>
     <w:sectPr>
       <w:headerReference w:type="default" r:id="rId6"/>
       <w:pgSz w:w="11906" w:h="16838"/>
@@ -185,6 +312,7 @@
         <w:dataBinding w:prefixMappings="xmlns:ns0='http://purl.org/dc/elements/1.1/' xmlns:ns1='http://schemas.openxmlformats.org/package/2006/metadata/core-properties' " w:xpath="/ns1:coreProperties[1]/ns0:title[1]" w:storeItemID="{6C3C8BC8-F283-45AE-878A-BAB7291924A1}"/>
         <w:text/>
       </w:sdtPr>
+      <w:sdtEndPr/>
       <w:sdtContent>
         <w:r>
           <w:rPr>
@@ -214,6 +342,7 @@
         <w:dataBinding w:prefixMappings="xmlns:ns0='http://purl.org/dc/elements/1.1/' xmlns:ns1='http://schemas.openxmlformats.org/package/2006/metadata/core-properties' " w:xpath="/ns1:coreProperties[1]/ns0:creator[1]" w:storeItemID="{6C3C8BC8-F283-45AE-878A-BAB7291924A1}"/>
         <w:text/>
       </w:sdtPr>
+      <w:sdtEndPr/>
       <w:sdtContent>
         <w:r>
           <w:rPr>

</xml_diff>

<commit_message>
Updated for GUI change
</commit_message>
<xml_diff>
--- a/User Manual.docx
+++ b/User Manual.docx
@@ -55,7 +55,15 @@
     </w:p>
     <w:p>
       <w:r>
-        <w:t xml:space="preserve">It is expected that the user has access to a computer, basic experience using software programs and can read the English language. The target audience for the NTPT are the employees of the government agency Transport for NSW (TfNSW). However, the data tool caters to any individual that would like to view significant penalty trends in NSW, whether for personal or professional purposes. </w:t>
+        <w:t>It is expected that the user has access to a computer, basic experience using software programs and can read the English language. The target audience for the NTPT are the employees of the government agency Transport for NSW (</w:t>
+      </w:r>
+      <w:proofErr w:type="spellStart"/>
+      <w:r>
+        <w:t>TfNSW</w:t>
+      </w:r>
+      <w:proofErr w:type="spellEnd"/>
+      <w:r>
+        <w:t xml:space="preserve">). However, the data tool caters to any individual that would like to view significant penalty trends in NSW, whether for personal or professional purposes. </w:t>
       </w:r>
     </w:p>
     <w:p>
@@ -113,6 +121,20 @@
       <w:r>
         <w:t>th; users must click the ‘End Month’ dropdown box instead.</w:t>
       </w:r>
+      <w:r>
+        <w:t xml:space="preserve"> Once preferences are set, the user must click the ‘Search’ button</w:t>
+      </w:r>
+      <w:r>
+        <w:t xml:space="preserve">. This will display data within the </w:t>
+      </w:r>
+      <w:proofErr w:type="gramStart"/>
+      <w:r>
+        <w:t>users</w:t>
+      </w:r>
+      <w:proofErr w:type="gramEnd"/>
+      <w:r>
+        <w:t xml:space="preserve"> chosen dates.</w:t>
+      </w:r>
     </w:p>
     <w:p>
       <w:r>
@@ -126,6 +148,7 @@
     </w:p>
     <w:p>
       <w:r>
+        <w:lastRenderedPageBreak/>
         <w:t>To search for a specific case, the user can type keywords into the search bar. The user must click the ‘Search’ button</w:t>
       </w:r>
       <w:r>
@@ -137,7 +160,6 @@
         <w:pStyle w:val="Heading2"/>
       </w:pPr>
       <w:r>
-        <w:lastRenderedPageBreak/>
         <w:t>Distribution of Cases Page</w:t>
       </w:r>
     </w:p>
@@ -173,6 +195,20 @@
       </w:r>
       <w:r>
         <w:t>th; users must click the ‘End Month’ dropdown box instead.</w:t>
+      </w:r>
+      <w:r>
+        <w:t xml:space="preserve"> </w:t>
+      </w:r>
+      <w:r>
+        <w:t xml:space="preserve">Once preferences are set, the user must click the ‘Search’ button. This will display data within the </w:t>
+      </w:r>
+      <w:proofErr w:type="gramStart"/>
+      <w:r>
+        <w:t>users</w:t>
+      </w:r>
+      <w:proofErr w:type="gramEnd"/>
+      <w:r>
+        <w:t xml:space="preserve"> chosen dates.</w:t>
       </w:r>
     </w:p>
     <w:p>
@@ -242,14 +278,6 @@
       </w:r>
     </w:p>
     <w:p>
-      <w:r>
-        <w:t>To search for a specific case, the user can type keywords into the search bar. The user must click the ‘Search’ button</w:t>
-      </w:r>
-      <w:r>
-        <w:t>.</w:t>
-      </w:r>
-    </w:p>
-    <w:p>
       <w:pPr>
         <w:pStyle w:val="Heading2"/>
       </w:pPr>
@@ -259,19 +287,7 @@
     </w:p>
     <w:p>
       <w:r>
-        <w:t>Before altering preferences, the ‘</w:t>
-      </w:r>
-      <w:r>
-        <w:t>Captured by Radar or Camera Page</w:t>
-      </w:r>
-      <w:r>
-        <w:t xml:space="preserve">’ will automatically show a </w:t>
-      </w:r>
-      <w:r>
-        <w:t>line graph representing</w:t>
-      </w:r>
-      <w:r>
-        <w:t xml:space="preserve"> the first 30 cases from the dataset. </w:t>
+        <w:t xml:space="preserve">Before altering preferences, the ‘Captured by Radar or Camera Page’ will automatically show a line graph representing the first 30 cases from the dataset. </w:t>
       </w:r>
       <w:r>
         <w:t xml:space="preserve">Each case </w:t>
@@ -302,6 +318,20 @@
       <w:r>
         <w:t>th; users must click the ‘End Month’ dropdown box instead.</w:t>
       </w:r>
+      <w:r>
+        <w:t xml:space="preserve"> </w:t>
+      </w:r>
+      <w:r>
+        <w:t xml:space="preserve">Once preferences are set, the user must click the ‘Search’ button. This will display data within the </w:t>
+      </w:r>
+      <w:proofErr w:type="gramStart"/>
+      <w:r>
+        <w:t>users</w:t>
+      </w:r>
+      <w:proofErr w:type="gramEnd"/>
+      <w:r>
+        <w:t xml:space="preserve"> chosen dates.</w:t>
+      </w:r>
     </w:p>
     <w:p>
       <w:r>
@@ -323,14 +353,6 @@
       </w:r>
       <w:r>
         <w:t xml:space="preserve"> and will be able to alter each preference. </w:t>
-      </w:r>
-    </w:p>
-    <w:p>
-      <w:r>
-        <w:t>To search for a specific case, the user can type keywords into the search bar. The user must click the ‘Search’ button</w:t>
-      </w:r>
-      <w:r>
-        <w:t>.</w:t>
       </w:r>
     </w:p>
     <w:p>
@@ -378,6 +400,20 @@
       <w:r>
         <w:t xml:space="preserve"> cases in a specific time frame, the user can change the start year, start month, end month and end year. To change the start year, click on the ‘Start Year’ dropdown box. The user can select years from 2011 to 2016. The user must click on the preferred year. These steps can be used to change the end year; users must click the ‘End Year’ dropdown box instead. To change the start month, click on the ‘Start Month’ dropdown box. The user can select months from 1 (January) to 12 (December). The user must click on the preferred month. These steps can be used to change the end moth; users must click the ‘End Month’ dropdown box instead.</w:t>
       </w:r>
+      <w:r>
+        <w:t xml:space="preserve"> </w:t>
+      </w:r>
+      <w:r>
+        <w:t xml:space="preserve">Once preferences are set, the user must click the ‘Search’ button. This will display data within the </w:t>
+      </w:r>
+      <w:proofErr w:type="gramStart"/>
+      <w:r>
+        <w:t>users</w:t>
+      </w:r>
+      <w:proofErr w:type="gramEnd"/>
+      <w:r>
+        <w:t xml:space="preserve"> chosen dates.</w:t>
+      </w:r>
     </w:p>
     <w:p>
       <w:r>
@@ -399,14 +435,6 @@
       </w:r>
       <w:r>
         <w:t xml:space="preserve"> chart form and will be able to alter each preference. </w:t>
-      </w:r>
-    </w:p>
-    <w:p>
-      <w:r>
-        <w:t>To search for a specific case, the user can type keywords into the search bar. The user must click the ‘Search’ button</w:t>
-      </w:r>
-      <w:r>
-        <w:t>.</w:t>
       </w:r>
     </w:p>
     <w:p>
@@ -414,10 +442,7 @@
         <w:pStyle w:val="Heading2"/>
       </w:pPr>
       <w:r>
-        <w:t>School Zone</w:t>
-      </w:r>
-      <w:r>
-        <w:t xml:space="preserve"> Page</w:t>
+        <w:t>School Zone Page</w:t>
       </w:r>
     </w:p>
     <w:p>
@@ -465,6 +490,20 @@
       <w:r>
         <w:t>th; users must click the ‘End Month’ dropdown box instead.</w:t>
       </w:r>
+      <w:r>
+        <w:t xml:space="preserve"> </w:t>
+      </w:r>
+      <w:r>
+        <w:t xml:space="preserve">Once preferences are set, the user must click the ‘Search’ button. This will display data within the </w:t>
+      </w:r>
+      <w:proofErr w:type="gramStart"/>
+      <w:r>
+        <w:t>users</w:t>
+      </w:r>
+      <w:proofErr w:type="gramEnd"/>
+      <w:r>
+        <w:t xml:space="preserve"> chosen dates.</w:t>
+      </w:r>
     </w:p>
     <w:p>
       <w:r>
@@ -475,14 +514,6 @@
       </w:r>
       <w:r>
         <w:t xml:space="preserve"> chart form and will be able to alter each preference. </w:t>
-      </w:r>
-    </w:p>
-    <w:p>
-      <w:r>
-        <w:t>To search for a specific case, the user can type keywords into the search bar. The user must click the ‘Search’ button</w:t>
-      </w:r>
-      <w:r>
-        <w:t>.</w:t>
       </w:r>
     </w:p>
     <w:p/>
@@ -1374,6 +1405,7 @@
     <w:rsidRoot w:val="00922182"/>
     <w:rsid w:val="002254FE"/>
     <w:rsid w:val="00573A6D"/>
+    <w:rsid w:val="00826064"/>
     <w:rsid w:val="00922182"/>
     <w:rsid w:val="00AF01CC"/>
     <w:rsid w:val="00FC6D78"/>

</xml_diff>

<commit_message>
Updated for GUI change, part 2
</commit_message>
<xml_diff>
--- a/User Manual.docx
+++ b/User Manual.docx
@@ -127,11 +127,9 @@
       <w:r>
         <w:t xml:space="preserve">. This will display data within the </w:t>
       </w:r>
-      <w:proofErr w:type="gramStart"/>
-      <w:r>
-        <w:t>users</w:t>
-      </w:r>
-      <w:proofErr w:type="gramEnd"/>
+      <w:r>
+        <w:t>users’</w:t>
+      </w:r>
       <w:r>
         <w:t xml:space="preserve"> chosen dates.</w:t>
       </w:r>
@@ -139,20 +137,6 @@
     <w:p>
       <w:r>
         <w:t xml:space="preserve">To view cases that occurred in a school zone, the user must tick the ‘School Zone’ checkbox. To view cases that occurred outside a school zone, click the ‘School Zone’ checkbox until a tick is no longer visible. </w:t>
-      </w:r>
-    </w:p>
-    <w:p>
-      <w:r>
-        <w:t xml:space="preserve">To reset user selected preferences (start year, start month, end year, end month and school zone), click the ‘Reset’ button. The user will be shown the first 30 cases again and will be able to alter each preference. </w:t>
-      </w:r>
-    </w:p>
-    <w:p>
-      <w:r>
-        <w:lastRenderedPageBreak/>
-        <w:t>To search for a specific case, the user can type keywords into the search bar. The user must click the ‘Search’ button</w:t>
-      </w:r>
-      <w:r>
-        <w:t>.</w:t>
       </w:r>
     </w:p>
     <w:p>
@@ -182,6 +166,7 @@
     </w:p>
     <w:p>
       <w:r>
+        <w:lastRenderedPageBreak/>
         <w:t xml:space="preserve">To view </w:t>
       </w:r>
       <w:r>
@@ -202,11 +187,9 @@
       <w:r>
         <w:t xml:space="preserve">Once preferences are set, the user must click the ‘Search’ button. This will display data within the </w:t>
       </w:r>
-      <w:proofErr w:type="gramStart"/>
-      <w:r>
-        <w:t>users</w:t>
-      </w:r>
-      <w:proofErr w:type="gramEnd"/>
+      <w:r>
+        <w:t>users’</w:t>
+      </w:r>
       <w:r>
         <w:t xml:space="preserve"> chosen dates.</w:t>
       </w:r>
@@ -268,13 +251,7 @@
     </w:p>
     <w:p>
       <w:r>
-        <w:t xml:space="preserve">To reset user selected preferences (start year, start month, end year, end month and school zone), click the ‘Reset’ button. The user will be shown the first 30 cases again </w:t>
-      </w:r>
-      <w:r>
-        <w:t xml:space="preserve">in pie chart form </w:t>
-      </w:r>
-      <w:r>
-        <w:t xml:space="preserve">and will be able to alter each preference. </w:t>
+        <w:t>Each time the user changes preferences and clicks the ‘Search’ button, a pop up of the graph will appear.</w:t>
       </w:r>
     </w:p>
     <w:p>
@@ -319,16 +296,11 @@
         <w:t>th; users must click the ‘End Month’ dropdown box instead.</w:t>
       </w:r>
       <w:r>
-        <w:t xml:space="preserve"> </w:t>
-      </w:r>
-      <w:r>
-        <w:t xml:space="preserve">Once preferences are set, the user must click the ‘Search’ button. This will display data within the </w:t>
-      </w:r>
-      <w:proofErr w:type="gramStart"/>
-      <w:r>
-        <w:t>users</w:t>
-      </w:r>
-      <w:proofErr w:type="gramEnd"/>
+        <w:t xml:space="preserve"> Once preferences are set, the user must click the ‘Search’ button. This will display data within the </w:t>
+      </w:r>
+      <w:r>
+        <w:t>users’</w:t>
+      </w:r>
       <w:r>
         <w:t xml:space="preserve"> chosen dates.</w:t>
       </w:r>
@@ -346,13 +318,7 @@
     </w:p>
     <w:p>
       <w:r>
-        <w:t>To reset user selected preferences (start year, start month, end year, end month and school zone), click the ‘Reset’ button. The user will be shown the first 30 cases again</w:t>
-      </w:r>
-      <w:r>
-        <w:t xml:space="preserve"> in line chart form</w:t>
-      </w:r>
-      <w:r>
-        <w:t xml:space="preserve"> and will be able to alter each preference. </w:t>
+        <w:t>Each time the user changes preferences and clicks the ‘Search’ button, a pop up of the graph will appear.</w:t>
       </w:r>
     </w:p>
     <w:p>
@@ -360,34 +326,57 @@
         <w:pStyle w:val="Heading2"/>
       </w:pPr>
       <w:r>
+        <w:t>Mobile Phone Usage Page</w:t>
+      </w:r>
+    </w:p>
+    <w:p>
+      <w:r>
+        <w:t>Before altering preferences, the ‘</w:t>
+      </w:r>
+      <w:r>
+        <w:t>Mobile Phone Usage Page</w:t>
+      </w:r>
+      <w:r>
+        <w:t xml:space="preserve">’ will automatically show a </w:t>
+      </w:r>
+      <w:r>
+        <w:t>bar</w:t>
+      </w:r>
+      <w:r>
+        <w:t xml:space="preserve"> graph representing the first 30 cases from the dataset. Each case c</w:t>
+      </w:r>
+      <w:r>
+        <w:t>aused by mobile phone usage</w:t>
+      </w:r>
+      <w:r>
+        <w:t xml:space="preserve"> will be displayed</w:t>
+      </w:r>
+      <w:r>
+        <w:t>.</w:t>
+      </w:r>
+    </w:p>
+    <w:p>
+      <w:r>
+        <w:t xml:space="preserve">To view </w:t>
+      </w:r>
+      <w:r>
+        <w:t>mobile phone</w:t>
+      </w:r>
+      <w:r>
+        <w:t xml:space="preserve"> cases in a specific time frame, the user can change the start year, start month, end month and end year. To change the start year, click on the ‘Start Year’ dropdown box. The user can select years from 2011 to 2016. The user must click on the preferred year. These steps can be used to change the end year; users must click the ‘End Year’ dropdown box instead. To change the </w:t>
+      </w:r>
+      <w:r>
         <w:lastRenderedPageBreak/>
-        <w:t>Mobile Phone Usage Page</w:t>
-      </w:r>
-    </w:p>
-    <w:p>
-      <w:r>
-        <w:t>Before altering preferences, the ‘</w:t>
-      </w:r>
-      <w:r>
-        <w:t>Mobile Phone Usage Page</w:t>
-      </w:r>
-      <w:r>
-        <w:t xml:space="preserve">’ will automatically show a </w:t>
-      </w:r>
-      <w:r>
-        <w:t>bar</w:t>
-      </w:r>
-      <w:r>
-        <w:t xml:space="preserve"> graph representing the first 30 cases from the dataset. Each case c</w:t>
-      </w:r>
-      <w:r>
-        <w:t>aused by mobile phone usage</w:t>
-      </w:r>
-      <w:r>
-        <w:t xml:space="preserve"> will be displayed</w:t>
-      </w:r>
-      <w:r>
-        <w:t>.</w:t>
+        <w:t>start month, click on the ‘Start Month’ dropdown box. The user can select months from 1 (January) to 12 (December). The user must click on the preferred month. These steps can be used to change the end moth; users must click the ‘End Month’ dropdown box instead.</w:t>
+      </w:r>
+      <w:r>
+        <w:t xml:space="preserve"> Once preferences are set, the user must click the ‘Search’ button. This will display data within the </w:t>
+      </w:r>
+      <w:r>
+        <w:t>users’</w:t>
+      </w:r>
+      <w:r>
+        <w:t xml:space="preserve"> chosen dates.</w:t>
       </w:r>
     </w:p>
     <w:p>
@@ -395,31 +384,6 @@
         <w:t xml:space="preserve">To view </w:t>
       </w:r>
       <w:r>
-        <w:t>mobile phone</w:t>
-      </w:r>
-      <w:r>
-        <w:t xml:space="preserve"> cases in a specific time frame, the user can change the start year, start month, end month and end year. To change the start year, click on the ‘Start Year’ dropdown box. The user can select years from 2011 to 2016. The user must click on the preferred year. These steps can be used to change the end year; users must click the ‘End Year’ dropdown box instead. To change the start month, click on the ‘Start Month’ dropdown box. The user can select months from 1 (January) to 12 (December). The user must click on the preferred month. These steps can be used to change the end moth; users must click the ‘End Month’ dropdown box instead.</w:t>
-      </w:r>
-      <w:r>
-        <w:t xml:space="preserve"> </w:t>
-      </w:r>
-      <w:r>
-        <w:t xml:space="preserve">Once preferences are set, the user must click the ‘Search’ button. This will display data within the </w:t>
-      </w:r>
-      <w:proofErr w:type="gramStart"/>
-      <w:r>
-        <w:t>users</w:t>
-      </w:r>
-      <w:proofErr w:type="gramEnd"/>
-      <w:r>
-        <w:t xml:space="preserve"> chosen dates.</w:t>
-      </w:r>
-    </w:p>
-    <w:p>
-      <w:r>
-        <w:t xml:space="preserve">To view </w:t>
-      </w:r>
-      <w:r>
         <w:t xml:space="preserve">mobile phone </w:t>
       </w:r>
       <w:r>
@@ -428,13 +392,7 @@
     </w:p>
     <w:p>
       <w:r>
-        <w:t xml:space="preserve">To reset user selected preferences (start year, start month, end year, end month and school zone), click the ‘Reset’ button. The user will be shown the first 30 cases again in </w:t>
-      </w:r>
-      <w:r>
-        <w:t>bar</w:t>
-      </w:r>
-      <w:r>
-        <w:t xml:space="preserve"> chart form and will be able to alter each preference. </w:t>
+        <w:t>Each time the user changes preferences and clicks the ‘Search’ button, a pop up of the graph will appear.</w:t>
       </w:r>
     </w:p>
     <w:p>
@@ -491,29 +449,18 @@
         <w:t>th; users must click the ‘End Month’ dropdown box instead.</w:t>
       </w:r>
       <w:r>
-        <w:t xml:space="preserve"> </w:t>
-      </w:r>
-      <w:r>
-        <w:t xml:space="preserve">Once preferences are set, the user must click the ‘Search’ button. This will display data within the </w:t>
-      </w:r>
-      <w:proofErr w:type="gramStart"/>
-      <w:r>
-        <w:t>users</w:t>
-      </w:r>
-      <w:proofErr w:type="gramEnd"/>
+        <w:t xml:space="preserve"> Once preferences are set, the user must click the ‘Search’ button. This will display data within the </w:t>
+      </w:r>
+      <w:r>
+        <w:t>users’</w:t>
+      </w:r>
       <w:r>
         <w:t xml:space="preserve"> chosen dates.</w:t>
       </w:r>
     </w:p>
     <w:p>
       <w:r>
-        <w:t xml:space="preserve">To reset user selected preferences (start year, start month, end year, end month and school zone), click the ‘Reset’ button. The user will be shown the first 30 cases again in </w:t>
-      </w:r>
-      <w:r>
-        <w:t>bar</w:t>
-      </w:r>
-      <w:r>
-        <w:t xml:space="preserve"> chart form and will be able to alter each preference. </w:t>
+        <w:t>Each time the user changes preferences and clicks the ‘Search’ button, a pop up of the graph will appear.</w:t>
       </w:r>
     </w:p>
     <w:p/>
@@ -1407,6 +1354,7 @@
     <w:rsid w:val="00573A6D"/>
     <w:rsid w:val="00826064"/>
     <w:rsid w:val="00922182"/>
+    <w:rsid w:val="00A60BF8"/>
     <w:rsid w:val="00AF01CC"/>
     <w:rsid w:val="00FC6D78"/>
   </w:rsids>

</xml_diff>

<commit_message>
Added mini dictionary for User Manual
</commit_message>
<xml_diff>
--- a/User Manual.docx
+++ b/User Manual.docx
@@ -463,9 +463,100 @@
         <w:t>Each time the user changes preferences and clicks the ‘Search’ button, a pop up of the graph will appear.</w:t>
       </w:r>
     </w:p>
-    <w:p/>
+    <w:p>
+      <w:pPr>
+        <w:pStyle w:val="Heading1"/>
+      </w:pPr>
+      <w:r>
+        <w:lastRenderedPageBreak/>
+        <w:t>Dictionary</w:t>
+      </w:r>
+    </w:p>
+    <w:p>
+      <w:pPr>
+        <w:jc w:val="center"/>
+      </w:pPr>
+      <w:r>
+        <w:drawing>
+          <wp:inline distT="0" distB="0" distL="0" distR="0" wp14:anchorId="2A7F4C62" wp14:editId="6CAB4D3A">
+            <wp:extent cx="3021592" cy="4221846"/>
+            <wp:effectExtent l="19050" t="19050" r="26670" b="26670"/>
+            <wp:docPr id="1" name="Picture 1" descr="Table&#10;&#10;Description automatically generated"/>
+            <wp:cNvGraphicFramePr>
+              <a:graphicFrameLocks xmlns:a="http://schemas.openxmlformats.org/drawingml/2006/main" noChangeAspect="1"/>
+            </wp:cNvGraphicFramePr>
+            <a:graphic xmlns:a="http://schemas.openxmlformats.org/drawingml/2006/main">
+              <a:graphicData uri="http://schemas.openxmlformats.org/drawingml/2006/picture">
+                <pic:pic xmlns:pic="http://schemas.openxmlformats.org/drawingml/2006/picture">
+                  <pic:nvPicPr>
+                    <pic:cNvPr id="1" name="Picture 1" descr="Table&#10;&#10;Description automatically generated"/>
+                    <pic:cNvPicPr/>
+                  </pic:nvPicPr>
+                  <pic:blipFill>
+                    <a:blip r:embed="rId6"/>
+                    <a:stretch>
+                      <a:fillRect/>
+                    </a:stretch>
+                  </pic:blipFill>
+                  <pic:spPr>
+                    <a:xfrm>
+                      <a:off x="0" y="0"/>
+                      <a:ext cx="3021592" cy="4221846"/>
+                    </a:xfrm>
+                    <a:prstGeom prst="rect">
+                      <a:avLst/>
+                    </a:prstGeom>
+                    <a:ln>
+                      <a:solidFill>
+                        <a:schemeClr val="accent1"/>
+                      </a:solidFill>
+                    </a:ln>
+                  </pic:spPr>
+                </pic:pic>
+              </a:graphicData>
+            </a:graphic>
+          </wp:inline>
+        </w:drawing>
+      </w:r>
+    </w:p>
+    <w:p>
+      <w:pPr>
+        <w:pStyle w:val="Caption"/>
+        <w:keepNext/>
+        <w:jc w:val="center"/>
+      </w:pPr>
+      <w:r>
+        <w:t xml:space="preserve">Table </w:t>
+      </w:r>
+      <w:r>
+        <w:fldChar w:fldCharType="begin"/>
+      </w:r>
+      <w:r>
+        <w:instrText xml:space="preserve"> SEQ Table \* ARABIC </w:instrText>
+      </w:r>
+      <w:r>
+        <w:fldChar w:fldCharType="separate"/>
+      </w:r>
+      <w:r>
+        <w:rPr>
+          <w:noProof/>
+        </w:rPr>
+        <w:t>1</w:t>
+      </w:r>
+      <w:r>
+        <w:fldChar w:fldCharType="end"/>
+      </w:r>
+      <w:r>
+        <w:t xml:space="preserve"> - Data Set Type and Description</w:t>
+      </w:r>
+    </w:p>
+    <w:p>
+      <w:pPr>
+        <w:jc w:val="center"/>
+      </w:pPr>
+    </w:p>
     <w:sectPr>
-      <w:headerReference w:type="default" r:id="rId6"/>
+      <w:headerReference w:type="default" r:id="rId7"/>
       <w:pgSz w:w="11906" w:h="16838"/>
       <w:pgMar w:top="1440" w:right="1440" w:bottom="1440" w:left="1440" w:header="708" w:footer="708" w:gutter="0"/>
       <w:cols w:space="708"/>
@@ -1243,6 +1334,26 @@
     <w:uiPriority w:val="99"/>
     <w:rsid w:val="006D78A7"/>
   </w:style>
+  <w:style w:type="paragraph" w:styleId="Caption">
+    <w:name w:val="caption"/>
+    <w:basedOn w:val="Normal"/>
+    <w:next w:val="Normal"/>
+    <w:uiPriority w:val="35"/>
+    <w:semiHidden/>
+    <w:unhideWhenUsed/>
+    <w:qFormat/>
+    <w:rsid w:val="001940D8"/>
+    <w:pPr>
+      <w:spacing w:after="200" w:line="240" w:lineRule="auto"/>
+    </w:pPr>
+    <w:rPr>
+      <w:i/>
+      <w:iCs/>
+      <w:color w:val="44546A" w:themeColor="text2"/>
+      <w:sz w:val="18"/>
+      <w:szCs w:val="18"/>
+    </w:rPr>
+  </w:style>
 </w:styles>
 </file>
 
@@ -1352,6 +1463,7 @@
     <w:rsidRoot w:val="00922182"/>
     <w:rsid w:val="002254FE"/>
     <w:rsid w:val="00573A6D"/>
+    <w:rsid w:val="005846FB"/>
     <w:rsid w:val="00826064"/>
     <w:rsid w:val="00922182"/>
     <w:rsid w:val="00A60BF8"/>

</xml_diff>